<commit_message>
edited file with portfolio link
</commit_message>
<xml_diff>
--- a/Inyang, I. U. (Resume).docx
+++ b/Inyang, I. U. (Resume).docx
@@ -108,6 +108,55 @@
           <w:szCs w:val="28"/>
           <w:lang w:val="en-US"/>
         </w:rPr>
+        <w:t>Portforlio link:</w:t>
+      </w:r>
+      <w:r>
+        <w:rPr>
+          <w:noProof/>
+          <w:sz w:val="28"/>
+          <w:szCs w:val="28"/>
+          <w:lang w:val="en-US"/>
+        </w:rPr>
+        <w:t xml:space="preserve"> </w:t>
+      </w:r>
+      <w:hyperlink r:id="rId7" w:history="1">
+        <w:proofErr w:type="spellStart"/>
+        <w:r>
+          <w:rPr>
+            <w:rStyle w:val="Hyperlink"/>
+            <w:sz w:val="28"/>
+            <w:szCs w:val="28"/>
+          </w:rPr>
+          <w:t>kasuwa</w:t>
+        </w:r>
+        <w:proofErr w:type="spellEnd"/>
+        <w:r>
+          <w:rPr>
+            <w:rStyle w:val="Hyperlink"/>
+            <w:sz w:val="28"/>
+            <w:szCs w:val="28"/>
+          </w:rPr>
+          <w:t xml:space="preserve"> (engentech.pythonanywhere.com)</w:t>
+        </w:r>
+      </w:hyperlink>
+    </w:p>
+    <w:p>
+      <w:pPr>
+        <w:spacing w:after="0" w:line="240" w:lineRule="auto"/>
+        <w:rPr>
+          <w:noProof/>
+          <w:sz w:val="28"/>
+          <w:szCs w:val="28"/>
+          <w:lang w:val="en-US"/>
+        </w:rPr>
+      </w:pPr>
+      <w:r>
+        <w:rPr>
+          <w:noProof/>
+          <w:sz w:val="28"/>
+          <w:szCs w:val="28"/>
+          <w:lang w:val="en-US"/>
+        </w:rPr>
         <w:t>LinkedIn:</w:t>
       </w:r>
       <w:r>
@@ -119,7 +168,7 @@
         </w:rPr>
         <w:t xml:space="preserve"> </w:t>
       </w:r>
-      <w:hyperlink r:id="rId7" w:history="1">
+      <w:hyperlink r:id="rId8" w:history="1">
         <w:r>
           <w:rPr>
             <w:rStyle w:val="Hyperlink"/>
@@ -149,7 +198,7 @@
         </w:rPr>
         <w:t xml:space="preserve">Virtual Control Link [ICT code base]: </w:t>
       </w:r>
-      <w:hyperlink r:id="rId8" w:history="1">
+      <w:hyperlink r:id="rId9" w:history="1">
         <w:proofErr w:type="spellStart"/>
         <w:r>
           <w:rPr>
@@ -463,25 +512,54 @@
           <w:szCs w:val="24"/>
           <w:lang w:val="en-US"/>
         </w:rPr>
-        <w:t>Software developer (</w:t>
-      </w:r>
-      <w:r>
-        <w:rPr>
-          <w:rFonts w:cstheme="minorHAnsi"/>
-          <w:sz w:val="24"/>
-          <w:szCs w:val="24"/>
-          <w:lang w:val="en-US"/>
-        </w:rPr>
-        <w:t xml:space="preserve">processing </w:t>
-      </w:r>
-      <w:r>
-        <w:rPr>
-          <w:rFonts w:cstheme="minorHAnsi"/>
-          <w:sz w:val="24"/>
-          <w:szCs w:val="24"/>
-          <w:lang w:val="en-US"/>
-        </w:rPr>
-        <w:t>front and backend competent)</w:t>
+        <w:t>Software develop</w:t>
+      </w:r>
+      <w:r>
+        <w:rPr>
+          <w:rFonts w:cstheme="minorHAnsi"/>
+          <w:sz w:val="24"/>
+          <w:szCs w:val="24"/>
+          <w:lang w:val="en-US"/>
+        </w:rPr>
+        <w:t>ment</w:t>
+      </w:r>
+      <w:r>
+        <w:rPr>
+          <w:rFonts w:cstheme="minorHAnsi"/>
+          <w:sz w:val="24"/>
+          <w:szCs w:val="24"/>
+          <w:lang w:val="en-US"/>
+        </w:rPr>
+        <w:t xml:space="preserve"> (</w:t>
+      </w:r>
+      <w:r>
+        <w:rPr>
+          <w:rFonts w:cstheme="minorHAnsi"/>
+          <w:b/>
+          <w:bCs/>
+          <w:sz w:val="24"/>
+          <w:szCs w:val="24"/>
+          <w:lang w:val="en-US"/>
+        </w:rPr>
+        <w:t>coding</w:t>
+      </w:r>
+      <w:r>
+        <w:rPr>
+          <w:rFonts w:cstheme="minorHAnsi"/>
+          <w:sz w:val="24"/>
+          <w:szCs w:val="24"/>
+          <w:lang w:val="en-US"/>
+        </w:rPr>
+        <w:t>: [specialized in backend technologies]</w:t>
+      </w:r>
+      <w:r>
+        <w:rPr>
+          <w:rFonts w:cstheme="minorHAnsi"/>
+          <w:sz w:val="24"/>
+          <w:szCs w:val="24"/>
+          <w:lang w:val="en-US"/>
+        </w:rPr>
+        <w:t>)</w:t>
       </w:r>
     </w:p>
     <w:p>
@@ -1213,7 +1291,6 @@
           <w:szCs w:val="24"/>
           <w:lang w:val="en-US"/>
         </w:rPr>
-        <w:lastRenderedPageBreak/>
         <w:t>Leadmaster</w:t>
       </w:r>
       <w:proofErr w:type="spellEnd"/>
@@ -2320,6 +2397,7 @@
           <w:szCs w:val="24"/>
           <w:lang w:val="en-US"/>
         </w:rPr>
+        <w:lastRenderedPageBreak/>
         <w:t xml:space="preserve">Served as an assistant Database administrator to create, update and maintain </w:t>
       </w:r>
       <w:r>
@@ -2805,49 +2883,22 @@
       <w:r>
         <w:rPr>
           <w:rFonts w:cstheme="minorHAnsi"/>
-          <w:sz w:val="24"/>
-          <w:szCs w:val="24"/>
-          <w:lang w:val="en-US"/>
-        </w:rPr>
-        <w:t>Office programs {Word processing, Spreadsheet(excel), Power-point, Access}</w:t>
-      </w:r>
-    </w:p>
-    <w:p>
-      <w:pPr>
-        <w:rPr>
-          <w:rFonts w:cstheme="minorHAnsi"/>
-          <w:sz w:val="24"/>
-          <w:szCs w:val="24"/>
-          <w:lang w:val="en-US"/>
-        </w:rPr>
-      </w:pPr>
-      <w:r>
-        <w:rPr>
-          <w:rFonts w:cstheme="minorHAnsi"/>
-          <w:sz w:val="24"/>
-          <w:szCs w:val="24"/>
-          <w:lang w:val="en-US"/>
-        </w:rPr>
-        <w:t>CAD programs {Auto-CAD, Corel-draw}</w:t>
-      </w:r>
-    </w:p>
-    <w:p>
-      <w:pPr>
-        <w:rPr>
-          <w:rFonts w:cstheme="minorHAnsi"/>
-          <w:sz w:val="24"/>
-          <w:szCs w:val="24"/>
-          <w:lang w:val="en-US"/>
-        </w:rPr>
-      </w:pPr>
-      <w:r>
-        <w:rPr>
-          <w:rFonts w:cstheme="minorHAnsi"/>
-          <w:sz w:val="24"/>
-          <w:szCs w:val="24"/>
-          <w:lang w:val="en-US"/>
-        </w:rPr>
-        <w:t xml:space="preserve">Programming Languages {Python, </w:t>
+          <w:b/>
+          <w:bCs/>
+          <w:sz w:val="24"/>
+          <w:szCs w:val="24"/>
+          <w:lang w:val="en-US"/>
+        </w:rPr>
+        <w:t>Programming Languages</w:t>
+      </w:r>
+      <w:r>
+        <w:rPr>
+          <w:rFonts w:cstheme="minorHAnsi"/>
+          <w:sz w:val="24"/>
+          <w:szCs w:val="24"/>
+          <w:lang w:val="en-US"/>
+        </w:rPr>
+        <w:t xml:space="preserve"> {Python, </w:t>
       </w:r>
       <w:r>
         <w:rPr>
@@ -2938,11 +2989,82 @@
       <w:r>
         <w:rPr>
           <w:rFonts w:cstheme="minorHAnsi"/>
-          <w:sz w:val="24"/>
-          <w:szCs w:val="24"/>
-          <w:lang w:val="en-US"/>
-        </w:rPr>
-        <w:t>Virtual Control {Git/</w:t>
+          <w:b/>
+          <w:bCs/>
+          <w:sz w:val="24"/>
+          <w:szCs w:val="24"/>
+          <w:lang w:val="en-US"/>
+        </w:rPr>
+        <w:t>Office programs</w:t>
+      </w:r>
+      <w:r>
+        <w:rPr>
+          <w:rFonts w:cstheme="minorHAnsi"/>
+          <w:sz w:val="24"/>
+          <w:szCs w:val="24"/>
+          <w:lang w:val="en-US"/>
+        </w:rPr>
+        <w:t xml:space="preserve"> {Word processing, Spreadsheet(excel), Power-point, Access}</w:t>
+      </w:r>
+    </w:p>
+    <w:p>
+      <w:pPr>
+        <w:rPr>
+          <w:rFonts w:cstheme="minorHAnsi"/>
+          <w:sz w:val="24"/>
+          <w:szCs w:val="24"/>
+          <w:lang w:val="en-US"/>
+        </w:rPr>
+      </w:pPr>
+      <w:r>
+        <w:rPr>
+          <w:rFonts w:cstheme="minorHAnsi"/>
+          <w:b/>
+          <w:bCs/>
+          <w:sz w:val="24"/>
+          <w:szCs w:val="24"/>
+          <w:lang w:val="en-US"/>
+        </w:rPr>
+        <w:t>CAD programs</w:t>
+      </w:r>
+      <w:r>
+        <w:rPr>
+          <w:rFonts w:cstheme="minorHAnsi"/>
+          <w:sz w:val="24"/>
+          <w:szCs w:val="24"/>
+          <w:lang w:val="en-US"/>
+        </w:rPr>
+        <w:t xml:space="preserve"> {Auto-CAD, Corel-draw}</w:t>
+      </w:r>
+    </w:p>
+    <w:p>
+      <w:pPr>
+        <w:rPr>
+          <w:rFonts w:cstheme="minorHAnsi"/>
+          <w:sz w:val="24"/>
+          <w:szCs w:val="24"/>
+          <w:lang w:val="en-US"/>
+        </w:rPr>
+      </w:pPr>
+      <w:r>
+        <w:rPr>
+          <w:rFonts w:cstheme="minorHAnsi"/>
+          <w:b/>
+          <w:bCs/>
+          <w:sz w:val="24"/>
+          <w:szCs w:val="24"/>
+          <w:lang w:val="en-US"/>
+        </w:rPr>
+        <w:t>Virtual Control</w:t>
+      </w:r>
+      <w:r>
+        <w:rPr>
+          <w:rFonts w:cstheme="minorHAnsi"/>
+          <w:sz w:val="24"/>
+          <w:szCs w:val="24"/>
+          <w:lang w:val="en-US"/>
+        </w:rPr>
+        <w:t xml:space="preserve"> {Git/</w:t>
       </w:r>
       <w:proofErr w:type="spellStart"/>
       <w:r>
@@ -2964,7 +3086,7 @@
         </w:rPr>
         <w:t xml:space="preserve"> [</w:t>
       </w:r>
-      <w:hyperlink r:id="rId9" w:history="1">
+      <w:hyperlink r:id="rId10" w:history="1">
         <w:proofErr w:type="spellStart"/>
         <w:r>
           <w:rPr>
@@ -3008,11 +3130,22 @@
       <w:r>
         <w:rPr>
           <w:rFonts w:cstheme="minorHAnsi"/>
-          <w:sz w:val="24"/>
-          <w:szCs w:val="24"/>
-          <w:lang w:val="en-US"/>
-        </w:rPr>
-        <w:t xml:space="preserve">Cloud computing {google applications, draw.io, </w:t>
+          <w:b/>
+          <w:bCs/>
+          <w:sz w:val="24"/>
+          <w:szCs w:val="24"/>
+          <w:lang w:val="en-US"/>
+        </w:rPr>
+        <w:t>Cloud computing</w:t>
+      </w:r>
+      <w:r>
+        <w:rPr>
+          <w:rFonts w:cstheme="minorHAnsi"/>
+          <w:sz w:val="24"/>
+          <w:szCs w:val="24"/>
+          <w:lang w:val="en-US"/>
+        </w:rPr>
+        <w:t xml:space="preserve"> {google applications, draw.io, </w:t>
       </w:r>
       <w:proofErr w:type="spellStart"/>
       <w:r>
@@ -3070,11 +3203,22 @@
       <w:r>
         <w:rPr>
           <w:rFonts w:cstheme="minorHAnsi"/>
-          <w:sz w:val="24"/>
-          <w:szCs w:val="24"/>
-          <w:lang w:val="en-US"/>
-        </w:rPr>
-        <w:t>Operating System {Linux, Windows, Android}</w:t>
+          <w:b/>
+          <w:bCs/>
+          <w:sz w:val="24"/>
+          <w:szCs w:val="24"/>
+          <w:lang w:val="en-US"/>
+        </w:rPr>
+        <w:t>Operating System</w:t>
+      </w:r>
+      <w:r>
+        <w:rPr>
+          <w:rFonts w:cstheme="minorHAnsi"/>
+          <w:sz w:val="24"/>
+          <w:szCs w:val="24"/>
+          <w:lang w:val="en-US"/>
+        </w:rPr>
+        <w:t xml:space="preserve"> {Linux, Windows, Android}</w:t>
       </w:r>
     </w:p>
     <w:p>
@@ -3160,7 +3304,7 @@
         </w:rPr>
         <w:t xml:space="preserve">Ongoing project]: </w:t>
       </w:r>
-      <w:hyperlink r:id="rId10" w:history="1">
+      <w:hyperlink r:id="rId11" w:history="1">
         <w:proofErr w:type="spellStart"/>
         <w:r>
           <w:rPr>
@@ -3204,6 +3348,13 @@
           <w:t xml:space="preserve"> (github.com)</w:t>
         </w:r>
       </w:hyperlink>
+      <w:r>
+        <w:rPr>
+          <w:rStyle w:val="Hyperlink"/>
+          <w:lang w:val="en-US"/>
+        </w:rPr>
+        <w:t xml:space="preserve"> </w:t>
+      </w:r>
     </w:p>
     <w:p>
       <w:pPr>
@@ -3251,7 +3402,7 @@
         </w:rPr>
         <w:t xml:space="preserve"> portal: </w:t>
       </w:r>
-      <w:hyperlink r:id="rId11" w:history="1">
+      <w:hyperlink r:id="rId12" w:history="1">
         <w:proofErr w:type="spellStart"/>
         <w:r>
           <w:rPr>
@@ -3322,7 +3473,7 @@
         </w:rPr>
         <w:t xml:space="preserve"> Web application: </w:t>
       </w:r>
-      <w:hyperlink r:id="rId12" w:history="1">
+      <w:hyperlink r:id="rId13" w:history="1">
         <w:proofErr w:type="spellStart"/>
         <w:r>
           <w:rPr>
@@ -3379,7 +3530,7 @@
         </w:rPr>
         <w:t xml:space="preserve">Shell, navigation, emacs, vi, git, professional technologies, vagrant: </w:t>
       </w:r>
-      <w:hyperlink r:id="rId13" w:history="1">
+      <w:hyperlink r:id="rId14" w:history="1">
         <w:proofErr w:type="spellStart"/>
         <w:r>
           <w:rPr>
@@ -3508,7 +3659,7 @@
         </w:rPr>
         <w:t xml:space="preserve"> project, simple shell project and others]: </w:t>
       </w:r>
-      <w:hyperlink r:id="rId14" w:history="1">
+      <w:hyperlink r:id="rId15" w:history="1">
         <w:proofErr w:type="spellStart"/>
         <w:r>
           <w:rPr>
@@ -3617,7 +3768,128 @@
         </w:rPr>
         <w:t xml:space="preserve">, python-Network]: </w:t>
       </w:r>
-      <w:hyperlink r:id="rId15" w:history="1">
+      <w:hyperlink r:id="rId16" w:history="1">
+        <w:proofErr w:type="spellStart"/>
+        <w:r>
+          <w:rPr>
+            <w:rStyle w:val="Hyperlink"/>
+            <w:rFonts w:cstheme="minorHAnsi"/>
+            <w:sz w:val="24"/>
+            <w:szCs w:val="24"/>
+          </w:rPr>
+          <w:t>EnGentech</w:t>
+        </w:r>
+        <w:proofErr w:type="spellEnd"/>
+        <w:r>
+          <w:rPr>
+            <w:rStyle w:val="Hyperlink"/>
+            <w:rFonts w:cstheme="minorHAnsi"/>
+            <w:sz w:val="24"/>
+            <w:szCs w:val="24"/>
+          </w:rPr>
+          <w:t>/</w:t>
+        </w:r>
+        <w:proofErr w:type="spellStart"/>
+        <w:r>
+          <w:rPr>
+            <w:rStyle w:val="Hyperlink"/>
+            <w:rFonts w:cstheme="minorHAnsi"/>
+            <w:sz w:val="24"/>
+            <w:szCs w:val="24"/>
+          </w:rPr>
+          <w:t>alx-higher_level_programming</w:t>
+        </w:r>
+        <w:proofErr w:type="spellEnd"/>
+        <w:r>
+          <w:rPr>
+            <w:rStyle w:val="Hyperlink"/>
+            <w:rFonts w:cstheme="minorHAnsi"/>
+            <w:sz w:val="24"/>
+            <w:szCs w:val="24"/>
+          </w:rPr>
+          <w:t xml:space="preserve">: high level programming using python </w:t>
+        </w:r>
+        <w:r>
+          <w:rPr>
+            <w:rStyle w:val="Hyperlink"/>
+            <w:rFonts w:cstheme="minorHAnsi"/>
+            <w:sz w:val="24"/>
+            <w:szCs w:val="24"/>
+          </w:rPr>
+          <w:lastRenderedPageBreak/>
+          <w:t>language (github.com)</w:t>
+        </w:r>
+      </w:hyperlink>
+      <w:r>
+        <w:rPr>
+          <w:rFonts w:cstheme="minorHAnsi"/>
+          <w:sz w:val="24"/>
+          <w:szCs w:val="24"/>
+          <w:lang w:val="en-US"/>
+        </w:rPr>
+        <w:t xml:space="preserve"> and </w:t>
+      </w:r>
+      <w:hyperlink r:id="rId17" w:history="1">
+        <w:proofErr w:type="spellStart"/>
+        <w:r>
+          <w:rPr>
+            <w:rStyle w:val="Hyperlink"/>
+            <w:rFonts w:cstheme="minorHAnsi"/>
+            <w:sz w:val="24"/>
+            <w:szCs w:val="24"/>
+          </w:rPr>
+          <w:t>EnGentech</w:t>
+        </w:r>
+        <w:proofErr w:type="spellEnd"/>
+        <w:r>
+          <w:rPr>
+            <w:rStyle w:val="Hyperlink"/>
+            <w:rFonts w:cstheme="minorHAnsi"/>
+            <w:sz w:val="24"/>
+            <w:szCs w:val="24"/>
+          </w:rPr>
+          <w:t>/AirBnB_clone_v2: The phase of deployment (github.com)</w:t>
+        </w:r>
+      </w:hyperlink>
+    </w:p>
+    <w:p>
+      <w:pPr>
+        <w:pStyle w:val="ListParagraph"/>
+        <w:numPr>
+          <w:ilvl w:val="0"/>
+          <w:numId w:val="5"/>
+        </w:numPr>
+        <w:jc w:val="both"/>
+        <w:rPr>
+          <w:rFonts w:cstheme="minorHAnsi"/>
+          <w:b/>
+          <w:bCs/>
+          <w:sz w:val="24"/>
+          <w:szCs w:val="24"/>
+          <w:lang w:val="en-US"/>
+        </w:rPr>
+      </w:pPr>
+      <w:proofErr w:type="spellStart"/>
+      <w:r>
+        <w:rPr>
+          <w:rFonts w:cstheme="minorHAnsi"/>
+          <w:sz w:val="24"/>
+          <w:szCs w:val="24"/>
+          <w:lang w:val="en-US"/>
+        </w:rPr>
+        <w:t>MySQLdb</w:t>
+      </w:r>
+      <w:proofErr w:type="spellEnd"/>
+      <w:r>
+        <w:rPr>
+          <w:rFonts w:cstheme="minorHAnsi"/>
+          <w:sz w:val="24"/>
+          <w:szCs w:val="24"/>
+          <w:lang w:val="en-US"/>
+        </w:rPr>
+        <w:t xml:space="preserve"> [create, query, populate, join, drop, bash automation and more]: </w:t>
+      </w:r>
+      <w:hyperlink r:id="rId18" w:history="1">
         <w:proofErr w:type="spellStart"/>
         <w:r>
           <w:rPr>
@@ -3659,37 +3931,6 @@
           <w:t>: high level programming using python language (github.com)</w:t>
         </w:r>
       </w:hyperlink>
-      <w:r>
-        <w:rPr>
-          <w:rFonts w:cstheme="minorHAnsi"/>
-          <w:sz w:val="24"/>
-          <w:szCs w:val="24"/>
-          <w:lang w:val="en-US"/>
-        </w:rPr>
-        <w:t xml:space="preserve"> and </w:t>
-      </w:r>
-      <w:hyperlink r:id="rId16" w:history="1">
-        <w:proofErr w:type="spellStart"/>
-        <w:r>
-          <w:rPr>
-            <w:rStyle w:val="Hyperlink"/>
-            <w:rFonts w:cstheme="minorHAnsi"/>
-            <w:sz w:val="24"/>
-            <w:szCs w:val="24"/>
-          </w:rPr>
-          <w:t>EnGentech</w:t>
-        </w:r>
-        <w:proofErr w:type="spellEnd"/>
-        <w:r>
-          <w:rPr>
-            <w:rStyle w:val="Hyperlink"/>
-            <w:rFonts w:cstheme="minorHAnsi"/>
-            <w:sz w:val="24"/>
-            <w:szCs w:val="24"/>
-          </w:rPr>
-          <w:t>/AirBnB_clone_v2: The phase of deployment (github.com)</w:t>
-        </w:r>
-      </w:hyperlink>
     </w:p>
     <w:p>
       <w:pPr>
@@ -3708,6 +3949,15 @@
           <w:lang w:val="en-US"/>
         </w:rPr>
       </w:pPr>
+      <w:r>
+        <w:rPr>
+          <w:rFonts w:cstheme="minorHAnsi"/>
+          <w:sz w:val="24"/>
+          <w:szCs w:val="24"/>
+          <w:lang w:val="en-US"/>
+        </w:rPr>
+        <w:t xml:space="preserve">DevOps: [working with bash scripts, creating automations, server-configuration {nginx for web server and haproxy for load balancer}, </w:t>
+      </w:r>
       <w:proofErr w:type="spellStart"/>
       <w:r>
         <w:rPr>
@@ -3716,8 +3966,7 @@
           <w:szCs w:val="24"/>
           <w:lang w:val="en-US"/>
         </w:rPr>
-        <w:lastRenderedPageBreak/>
-        <w:t>MySQLdb</w:t>
+        <w:t>linux</w:t>
       </w:r>
       <w:proofErr w:type="spellEnd"/>
       <w:r>
@@ -3727,98 +3976,9 @@
           <w:szCs w:val="24"/>
           <w:lang w:val="en-US"/>
         </w:rPr>
-        <w:t xml:space="preserve"> [create, query, populate, join, drop, bash automation and more]: </w:t>
-      </w:r>
-      <w:hyperlink r:id="rId17" w:history="1">
-        <w:proofErr w:type="spellStart"/>
-        <w:r>
-          <w:rPr>
-            <w:rStyle w:val="Hyperlink"/>
-            <w:rFonts w:cstheme="minorHAnsi"/>
-            <w:sz w:val="24"/>
-            <w:szCs w:val="24"/>
-          </w:rPr>
-          <w:t>EnGentech</w:t>
-        </w:r>
-        <w:proofErr w:type="spellEnd"/>
-        <w:r>
-          <w:rPr>
-            <w:rStyle w:val="Hyperlink"/>
-            <w:rFonts w:cstheme="minorHAnsi"/>
-            <w:sz w:val="24"/>
-            <w:szCs w:val="24"/>
-          </w:rPr>
-          <w:t>/</w:t>
-        </w:r>
-        <w:proofErr w:type="spellStart"/>
-        <w:r>
-          <w:rPr>
-            <w:rStyle w:val="Hyperlink"/>
-            <w:rFonts w:cstheme="minorHAnsi"/>
-            <w:sz w:val="24"/>
-            <w:szCs w:val="24"/>
-          </w:rPr>
-          <w:t>alx-higher_level_programming</w:t>
-        </w:r>
-        <w:proofErr w:type="spellEnd"/>
-        <w:r>
-          <w:rPr>
-            <w:rStyle w:val="Hyperlink"/>
-            <w:rFonts w:cstheme="minorHAnsi"/>
-            <w:sz w:val="24"/>
-            <w:szCs w:val="24"/>
-          </w:rPr>
-          <w:t>: high level programming using python language (github.com)</w:t>
-        </w:r>
-      </w:hyperlink>
-    </w:p>
-    <w:p>
-      <w:pPr>
-        <w:pStyle w:val="ListParagraph"/>
-        <w:numPr>
-          <w:ilvl w:val="0"/>
-          <w:numId w:val="5"/>
-        </w:numPr>
-        <w:jc w:val="both"/>
-        <w:rPr>
-          <w:rFonts w:cstheme="minorHAnsi"/>
-          <w:b/>
-          <w:bCs/>
-          <w:sz w:val="24"/>
-          <w:szCs w:val="24"/>
-          <w:lang w:val="en-US"/>
-        </w:rPr>
-      </w:pPr>
-      <w:r>
-        <w:rPr>
-          <w:rFonts w:cstheme="minorHAnsi"/>
-          <w:sz w:val="24"/>
-          <w:szCs w:val="24"/>
-          <w:lang w:val="en-US"/>
-        </w:rPr>
-        <w:t xml:space="preserve">DevOps: [working with bash scripts, creating automations, server-configuration {nginx for web server and haproxy for load balancer}, </w:t>
-      </w:r>
-      <w:proofErr w:type="spellStart"/>
-      <w:r>
-        <w:rPr>
-          <w:rFonts w:cstheme="minorHAnsi"/>
-          <w:sz w:val="24"/>
-          <w:szCs w:val="24"/>
-          <w:lang w:val="en-US"/>
-        </w:rPr>
-        <w:t>linux</w:t>
-      </w:r>
-      <w:proofErr w:type="spellEnd"/>
-      <w:r>
-        <w:rPr>
-          <w:rFonts w:cstheme="minorHAnsi"/>
-          <w:sz w:val="24"/>
-          <w:szCs w:val="24"/>
-          <w:lang w:val="en-US"/>
-        </w:rPr>
         <w:t xml:space="preserve"> command scripts and aliases]: </w:t>
       </w:r>
-      <w:hyperlink r:id="rId18" w:history="1">
+      <w:hyperlink r:id="rId19" w:history="1">
         <w:proofErr w:type="spellStart"/>
         <w:r>
           <w:rPr>
@@ -3927,7 +4087,7 @@
         </w:rPr>
         <w:t xml:space="preserve">Video Content publications: </w:t>
       </w:r>
-      <w:hyperlink r:id="rId19" w:history="1">
+      <w:hyperlink r:id="rId20" w:history="1">
         <w:r>
           <w:rPr>
             <w:rStyle w:val="Hyperlink"/>
@@ -4020,7 +4180,7 @@
         </w:rPr>
         <w:t xml:space="preserve">Title: What happens when you enter </w:t>
       </w:r>
-      <w:hyperlink r:id="rId20" w:history="1">
+      <w:hyperlink r:id="rId21" w:history="1">
         <w:r>
           <w:rPr>
             <w:rStyle w:val="Hyperlink"/>
@@ -4061,7 +4221,7 @@
         </w:rPr>
         <w:t xml:space="preserve">Link to resource: </w:t>
       </w:r>
-      <w:hyperlink r:id="rId21" w:history="1">
+      <w:hyperlink r:id="rId22" w:history="1">
         <w:r>
           <w:rPr>
             <w:rStyle w:val="Hyperlink"/>
@@ -4228,35 +4388,71 @@
           <w:szCs w:val="24"/>
           <w:lang w:val="en-US"/>
         </w:rPr>
-        <w:t xml:space="preserve">Higher National Diploma (Distinction) in Computer Engineering </w:t>
-      </w:r>
-      <w:r>
-        <w:rPr>
-          <w:rFonts w:cstheme="minorHAnsi"/>
-          <w:sz w:val="24"/>
-          <w:szCs w:val="24"/>
-          <w:lang w:val="en-US"/>
-        </w:rPr>
-        <w:tab/>
-      </w:r>
-      <w:r>
-        <w:rPr>
-          <w:rFonts w:cstheme="minorHAnsi"/>
-          <w:sz w:val="24"/>
-          <w:szCs w:val="24"/>
-          <w:lang w:val="en-US"/>
-        </w:rPr>
-        <w:tab/>
-      </w:r>
-      <w:r>
-        <w:rPr>
-          <w:rFonts w:cstheme="minorHAnsi"/>
-          <w:sz w:val="24"/>
-          <w:szCs w:val="24"/>
-          <w:lang w:val="en-US"/>
-        </w:rPr>
-        <w:tab/>
-        <w:t>- 2018</w:t>
+        <w:t>West African Examination Council</w:t>
+      </w:r>
+      <w:r>
+        <w:rPr>
+          <w:rFonts w:cstheme="minorHAnsi"/>
+          <w:sz w:val="24"/>
+          <w:szCs w:val="24"/>
+          <w:lang w:val="en-US"/>
+        </w:rPr>
+        <w:tab/>
+      </w:r>
+      <w:r>
+        <w:rPr>
+          <w:rFonts w:cstheme="minorHAnsi"/>
+          <w:sz w:val="24"/>
+          <w:szCs w:val="24"/>
+          <w:lang w:val="en-US"/>
+        </w:rPr>
+        <w:tab/>
+      </w:r>
+      <w:r>
+        <w:rPr>
+          <w:rFonts w:cstheme="minorHAnsi"/>
+          <w:sz w:val="24"/>
+          <w:szCs w:val="24"/>
+          <w:lang w:val="en-US"/>
+        </w:rPr>
+        <w:tab/>
+      </w:r>
+      <w:r>
+        <w:rPr>
+          <w:rFonts w:cstheme="minorHAnsi"/>
+          <w:sz w:val="24"/>
+          <w:szCs w:val="24"/>
+          <w:lang w:val="en-US"/>
+        </w:rPr>
+        <w:tab/>
+      </w:r>
+      <w:r>
+        <w:rPr>
+          <w:rFonts w:cstheme="minorHAnsi"/>
+          <w:sz w:val="24"/>
+          <w:szCs w:val="24"/>
+          <w:lang w:val="en-US"/>
+        </w:rPr>
+        <w:tab/>
+      </w:r>
+      <w:r>
+        <w:rPr>
+          <w:rFonts w:cstheme="minorHAnsi"/>
+          <w:sz w:val="24"/>
+          <w:szCs w:val="24"/>
+          <w:lang w:val="en-US"/>
+        </w:rPr>
+        <w:tab/>
+      </w:r>
+      <w:r>
+        <w:rPr>
+          <w:rFonts w:cstheme="minorHAnsi"/>
+          <w:sz w:val="24"/>
+          <w:szCs w:val="24"/>
+          <w:lang w:val="en-US"/>
+        </w:rPr>
+        <w:tab/>
+        <w:t>- 2012</w:t>
       </w:r>
     </w:p>
     <w:p>
@@ -4276,35 +4472,98 @@
           <w:szCs w:val="24"/>
           <w:lang w:val="en-US"/>
         </w:rPr>
-        <w:t xml:space="preserve">Ordinary National Diploma (Distinction) in Computer Engineering </w:t>
-      </w:r>
-      <w:r>
-        <w:rPr>
-          <w:rFonts w:cstheme="minorHAnsi"/>
-          <w:sz w:val="24"/>
-          <w:szCs w:val="24"/>
-          <w:lang w:val="en-US"/>
-        </w:rPr>
-        <w:tab/>
-      </w:r>
-      <w:r>
-        <w:rPr>
-          <w:rFonts w:cstheme="minorHAnsi"/>
-          <w:sz w:val="24"/>
-          <w:szCs w:val="24"/>
-          <w:lang w:val="en-US"/>
-        </w:rPr>
-        <w:tab/>
-      </w:r>
-      <w:r>
-        <w:rPr>
-          <w:rFonts w:cstheme="minorHAnsi"/>
-          <w:sz w:val="24"/>
-          <w:szCs w:val="24"/>
-          <w:lang w:val="en-US"/>
-        </w:rPr>
-        <w:tab/>
-        <w:t>- 2016</w:t>
+        <w:t>Testimonial</w:t>
+      </w:r>
+      <w:r>
+        <w:rPr>
+          <w:rFonts w:cstheme="minorHAnsi"/>
+          <w:sz w:val="24"/>
+          <w:szCs w:val="24"/>
+          <w:lang w:val="en-US"/>
+        </w:rPr>
+        <w:tab/>
+      </w:r>
+      <w:r>
+        <w:rPr>
+          <w:rFonts w:cstheme="minorHAnsi"/>
+          <w:sz w:val="24"/>
+          <w:szCs w:val="24"/>
+          <w:lang w:val="en-US"/>
+        </w:rPr>
+        <w:tab/>
+      </w:r>
+      <w:r>
+        <w:rPr>
+          <w:rFonts w:cstheme="minorHAnsi"/>
+          <w:sz w:val="24"/>
+          <w:szCs w:val="24"/>
+          <w:lang w:val="en-US"/>
+        </w:rPr>
+        <w:tab/>
+      </w:r>
+      <w:r>
+        <w:rPr>
+          <w:rFonts w:cstheme="minorHAnsi"/>
+          <w:sz w:val="24"/>
+          <w:szCs w:val="24"/>
+          <w:lang w:val="en-US"/>
+        </w:rPr>
+        <w:tab/>
+      </w:r>
+      <w:r>
+        <w:rPr>
+          <w:rFonts w:cstheme="minorHAnsi"/>
+          <w:sz w:val="24"/>
+          <w:szCs w:val="24"/>
+          <w:lang w:val="en-US"/>
+        </w:rPr>
+        <w:tab/>
+      </w:r>
+      <w:r>
+        <w:rPr>
+          <w:rFonts w:cstheme="minorHAnsi"/>
+          <w:sz w:val="24"/>
+          <w:szCs w:val="24"/>
+          <w:lang w:val="en-US"/>
+        </w:rPr>
+        <w:tab/>
+      </w:r>
+      <w:r>
+        <w:rPr>
+          <w:rFonts w:cstheme="minorHAnsi"/>
+          <w:sz w:val="24"/>
+          <w:szCs w:val="24"/>
+          <w:lang w:val="en-US"/>
+        </w:rPr>
+        <w:tab/>
+      </w:r>
+      <w:r>
+        <w:rPr>
+          <w:rFonts w:cstheme="minorHAnsi"/>
+          <w:sz w:val="24"/>
+          <w:szCs w:val="24"/>
+          <w:lang w:val="en-US"/>
+        </w:rPr>
+        <w:tab/>
+      </w:r>
+      <w:r>
+        <w:rPr>
+          <w:rFonts w:cstheme="minorHAnsi"/>
+          <w:sz w:val="24"/>
+          <w:szCs w:val="24"/>
+          <w:lang w:val="en-US"/>
+        </w:rPr>
+        <w:tab/>
+      </w:r>
+      <w:r>
+        <w:rPr>
+          <w:rFonts w:cstheme="minorHAnsi"/>
+          <w:sz w:val="24"/>
+          <w:szCs w:val="24"/>
+          <w:lang w:val="en-US"/>
+        </w:rPr>
+        <w:tab/>
+        <w:t>- 2002</w:t>
       </w:r>
     </w:p>
     <w:p>
@@ -4312,194 +4571,36 @@
         <w:jc w:val="both"/>
         <w:rPr>
           <w:rFonts w:cstheme="minorHAnsi"/>
-          <w:sz w:val="24"/>
-          <w:szCs w:val="24"/>
-          <w:lang w:val="en-US"/>
-        </w:rPr>
-      </w:pPr>
-      <w:r>
-        <w:rPr>
-          <w:rFonts w:cstheme="minorHAnsi"/>
-          <w:sz w:val="24"/>
-          <w:szCs w:val="24"/>
-          <w:lang w:val="en-US"/>
-        </w:rPr>
-        <w:t>West African Examination Council</w:t>
-      </w:r>
-      <w:r>
-        <w:rPr>
-          <w:rFonts w:cstheme="minorHAnsi"/>
-          <w:sz w:val="24"/>
-          <w:szCs w:val="24"/>
-          <w:lang w:val="en-US"/>
-        </w:rPr>
-        <w:tab/>
-      </w:r>
-      <w:r>
-        <w:rPr>
-          <w:rFonts w:cstheme="minorHAnsi"/>
-          <w:sz w:val="24"/>
-          <w:szCs w:val="24"/>
-          <w:lang w:val="en-US"/>
-        </w:rPr>
-        <w:tab/>
-      </w:r>
-      <w:r>
-        <w:rPr>
-          <w:rFonts w:cstheme="minorHAnsi"/>
-          <w:sz w:val="24"/>
-          <w:szCs w:val="24"/>
-          <w:lang w:val="en-US"/>
-        </w:rPr>
-        <w:tab/>
-      </w:r>
-      <w:r>
-        <w:rPr>
-          <w:rFonts w:cstheme="minorHAnsi"/>
-          <w:sz w:val="24"/>
-          <w:szCs w:val="24"/>
-          <w:lang w:val="en-US"/>
-        </w:rPr>
-        <w:tab/>
-      </w:r>
-      <w:r>
-        <w:rPr>
-          <w:rFonts w:cstheme="minorHAnsi"/>
-          <w:sz w:val="24"/>
-          <w:szCs w:val="24"/>
-          <w:lang w:val="en-US"/>
-        </w:rPr>
-        <w:tab/>
-      </w:r>
-      <w:r>
-        <w:rPr>
-          <w:rFonts w:cstheme="minorHAnsi"/>
-          <w:sz w:val="24"/>
-          <w:szCs w:val="24"/>
-          <w:lang w:val="en-US"/>
-        </w:rPr>
-        <w:tab/>
-      </w:r>
-      <w:r>
-        <w:rPr>
-          <w:rFonts w:cstheme="minorHAnsi"/>
-          <w:sz w:val="24"/>
-          <w:szCs w:val="24"/>
-          <w:lang w:val="en-US"/>
-        </w:rPr>
-        <w:tab/>
-        <w:t>- 2012</w:t>
-      </w:r>
+          <w:b/>
+          <w:bCs/>
+          <w:sz w:val="24"/>
+          <w:szCs w:val="24"/>
+          <w:lang w:val="en-US"/>
+        </w:rPr>
+      </w:pPr>
     </w:p>
     <w:p>
       <w:pPr>
         <w:jc w:val="both"/>
         <w:rPr>
           <w:rFonts w:cstheme="minorHAnsi"/>
-          <w:sz w:val="24"/>
-          <w:szCs w:val="24"/>
-          <w:lang w:val="en-US"/>
-        </w:rPr>
-      </w:pPr>
-      <w:r>
-        <w:rPr>
-          <w:rFonts w:cstheme="minorHAnsi"/>
-          <w:sz w:val="24"/>
-          <w:szCs w:val="24"/>
-          <w:lang w:val="en-US"/>
-        </w:rPr>
-        <w:t>Testimonial</w:t>
-      </w:r>
-      <w:r>
-        <w:rPr>
-          <w:rFonts w:cstheme="minorHAnsi"/>
-          <w:sz w:val="24"/>
-          <w:szCs w:val="24"/>
-          <w:lang w:val="en-US"/>
-        </w:rPr>
-        <w:tab/>
-      </w:r>
-      <w:r>
-        <w:rPr>
-          <w:rFonts w:cstheme="minorHAnsi"/>
-          <w:sz w:val="24"/>
-          <w:szCs w:val="24"/>
-          <w:lang w:val="en-US"/>
-        </w:rPr>
-        <w:tab/>
-      </w:r>
-      <w:r>
-        <w:rPr>
-          <w:rFonts w:cstheme="minorHAnsi"/>
-          <w:sz w:val="24"/>
-          <w:szCs w:val="24"/>
-          <w:lang w:val="en-US"/>
-        </w:rPr>
-        <w:tab/>
-      </w:r>
-      <w:r>
-        <w:rPr>
-          <w:rFonts w:cstheme="minorHAnsi"/>
-          <w:sz w:val="24"/>
-          <w:szCs w:val="24"/>
-          <w:lang w:val="en-US"/>
-        </w:rPr>
-        <w:tab/>
-      </w:r>
-      <w:r>
-        <w:rPr>
-          <w:rFonts w:cstheme="minorHAnsi"/>
-          <w:sz w:val="24"/>
-          <w:szCs w:val="24"/>
-          <w:lang w:val="en-US"/>
-        </w:rPr>
-        <w:tab/>
-      </w:r>
-      <w:r>
-        <w:rPr>
-          <w:rFonts w:cstheme="minorHAnsi"/>
-          <w:sz w:val="24"/>
-          <w:szCs w:val="24"/>
-          <w:lang w:val="en-US"/>
-        </w:rPr>
-        <w:tab/>
-      </w:r>
-      <w:r>
-        <w:rPr>
-          <w:rFonts w:cstheme="minorHAnsi"/>
-          <w:sz w:val="24"/>
-          <w:szCs w:val="24"/>
-          <w:lang w:val="en-US"/>
-        </w:rPr>
-        <w:tab/>
-      </w:r>
-      <w:r>
-        <w:rPr>
-          <w:rFonts w:cstheme="minorHAnsi"/>
-          <w:sz w:val="24"/>
-          <w:szCs w:val="24"/>
-          <w:lang w:val="en-US"/>
-        </w:rPr>
-        <w:tab/>
-      </w:r>
-      <w:r>
-        <w:rPr>
-          <w:rFonts w:cstheme="minorHAnsi"/>
-          <w:sz w:val="24"/>
-          <w:szCs w:val="24"/>
-          <w:lang w:val="en-US"/>
-        </w:rPr>
-        <w:tab/>
-      </w:r>
-      <w:r>
-        <w:rPr>
-          <w:rFonts w:cstheme="minorHAnsi"/>
-          <w:sz w:val="24"/>
-          <w:szCs w:val="24"/>
-          <w:lang w:val="en-US"/>
-        </w:rPr>
-        <w:tab/>
-        <w:t>- 2002</w:t>
+          <w:b/>
+          <w:bCs/>
+          <w:sz w:val="24"/>
+          <w:szCs w:val="24"/>
+          <w:lang w:val="en-US"/>
+        </w:rPr>
+      </w:pPr>
+      <w:r>
+        <w:rPr>
+          <w:rFonts w:cstheme="minorHAnsi"/>
+          <w:b/>
+          <w:bCs/>
+          <w:sz w:val="24"/>
+          <w:szCs w:val="24"/>
+          <w:lang w:val="en-US"/>
+        </w:rPr>
+        <w:t>PROFESSIONAL CERTIFICATES</w:t>
       </w:r>
     </w:p>
     <w:p>
@@ -4512,42 +4613,147 @@
           <w:lang w:val="en-US"/>
         </w:rPr>
       </w:pPr>
+      <w:r>
+        <w:rPr>
+          <w:rFonts w:cstheme="minorHAnsi"/>
+          <w:sz w:val="24"/>
+          <w:szCs w:val="24"/>
+          <w:lang w:val="en-US"/>
+        </w:rPr>
+        <w:t>ALX Software Engineering Africa powered by Holberton University</w:t>
+      </w:r>
+      <w:r>
+        <w:rPr>
+          <w:rFonts w:cstheme="minorHAnsi"/>
+          <w:sz w:val="24"/>
+          <w:szCs w:val="24"/>
+          <w:lang w:val="en-US"/>
+        </w:rPr>
+        <w:tab/>
+      </w:r>
+      <w:r>
+        <w:rPr>
+          <w:rFonts w:cstheme="minorHAnsi"/>
+          <w:sz w:val="24"/>
+          <w:szCs w:val="24"/>
+          <w:lang w:val="en-US"/>
+        </w:rPr>
+        <w:tab/>
+        <w:t>- due by Jan 2024.</w:t>
+      </w:r>
     </w:p>
     <w:p>
       <w:pPr>
         <w:jc w:val="both"/>
         <w:rPr>
           <w:rFonts w:cstheme="minorHAnsi"/>
-          <w:b/>
-          <w:bCs/>
-          <w:sz w:val="24"/>
-          <w:szCs w:val="24"/>
-          <w:lang w:val="en-US"/>
-        </w:rPr>
-      </w:pPr>
+          <w:sz w:val="24"/>
+          <w:szCs w:val="24"/>
+          <w:lang w:val="en-US"/>
+        </w:rPr>
+      </w:pPr>
+      <w:r>
+        <w:rPr>
+          <w:rFonts w:cstheme="minorHAnsi"/>
+          <w:sz w:val="24"/>
+          <w:szCs w:val="24"/>
+          <w:lang w:val="en-US"/>
+        </w:rPr>
+        <w:t>Health and Safety (HSE level 1, 2 and 3)</w:t>
+      </w:r>
+      <w:r>
+        <w:rPr>
+          <w:rFonts w:cstheme="minorHAnsi"/>
+          <w:sz w:val="24"/>
+          <w:szCs w:val="24"/>
+          <w:lang w:val="en-US"/>
+        </w:rPr>
+        <w:tab/>
+      </w:r>
+      <w:r>
+        <w:rPr>
+          <w:rFonts w:cstheme="minorHAnsi"/>
+          <w:sz w:val="24"/>
+          <w:szCs w:val="24"/>
+          <w:lang w:val="en-US"/>
+        </w:rPr>
+        <w:tab/>
+      </w:r>
+      <w:r>
+        <w:rPr>
+          <w:rFonts w:cstheme="minorHAnsi"/>
+          <w:sz w:val="24"/>
+          <w:szCs w:val="24"/>
+          <w:lang w:val="en-US"/>
+        </w:rPr>
+        <w:tab/>
+      </w:r>
+      <w:r>
+        <w:rPr>
+          <w:rFonts w:cstheme="minorHAnsi"/>
+          <w:sz w:val="24"/>
+          <w:szCs w:val="24"/>
+          <w:lang w:val="en-US"/>
+        </w:rPr>
+        <w:tab/>
+      </w:r>
+      <w:r>
+        <w:rPr>
+          <w:rFonts w:cstheme="minorHAnsi"/>
+          <w:sz w:val="24"/>
+          <w:szCs w:val="24"/>
+          <w:lang w:val="en-US"/>
+        </w:rPr>
+        <w:tab/>
+      </w:r>
+      <w:r>
+        <w:rPr>
+          <w:rFonts w:cstheme="minorHAnsi"/>
+          <w:sz w:val="24"/>
+          <w:szCs w:val="24"/>
+          <w:lang w:val="en-US"/>
+        </w:rPr>
+        <w:tab/>
+        <w:t>- 2020</w:t>
+      </w:r>
     </w:p>
     <w:p>
       <w:pPr>
         <w:jc w:val="both"/>
         <w:rPr>
           <w:rFonts w:cstheme="minorHAnsi"/>
-          <w:b/>
-          <w:bCs/>
-          <w:sz w:val="24"/>
-          <w:szCs w:val="24"/>
-          <w:lang w:val="en-US"/>
-        </w:rPr>
-      </w:pPr>
-      <w:r>
-        <w:rPr>
-          <w:rFonts w:cstheme="minorHAnsi"/>
-          <w:b/>
-          <w:bCs/>
-          <w:sz w:val="24"/>
-          <w:szCs w:val="24"/>
-          <w:lang w:val="en-US"/>
-        </w:rPr>
-        <w:t>PROFESSIONAL CERTIFICATES</w:t>
+          <w:sz w:val="24"/>
+          <w:szCs w:val="24"/>
+          <w:lang w:val="en-US"/>
+        </w:rPr>
+      </w:pPr>
+      <w:r>
+        <w:rPr>
+          <w:rFonts w:cstheme="minorHAnsi"/>
+          <w:sz w:val="24"/>
+          <w:szCs w:val="24"/>
+          <w:lang w:val="en-US"/>
+        </w:rPr>
+        <w:t>Environment Impact Assessment [Department of Petroleum Resources]</w:t>
+      </w:r>
+      <w:r>
+        <w:rPr>
+          <w:rFonts w:cstheme="minorHAnsi"/>
+          <w:sz w:val="24"/>
+          <w:szCs w:val="24"/>
+          <w:lang w:val="en-US"/>
+        </w:rPr>
+        <w:tab/>
+      </w:r>
+      <w:r>
+        <w:rPr>
+          <w:rFonts w:cstheme="minorHAnsi"/>
+          <w:sz w:val="24"/>
+          <w:szCs w:val="24"/>
+          <w:lang w:val="en-US"/>
+        </w:rPr>
+        <w:tab/>
+        <w:t>- 2020</w:t>
       </w:r>
     </w:p>
     <w:p>
@@ -4567,7 +4773,34 @@
           <w:szCs w:val="24"/>
           <w:lang w:val="en-US"/>
         </w:rPr>
-        <w:t>Health and Safety (HSE level 1, 2 and 3)</w:t>
+        <w:t>Basic First AID/CPR</w:t>
+      </w:r>
+      <w:r>
+        <w:rPr>
+          <w:rFonts w:cstheme="minorHAnsi"/>
+          <w:sz w:val="24"/>
+          <w:szCs w:val="24"/>
+          <w:lang w:val="en-US"/>
+        </w:rPr>
+        <w:tab/>
+      </w:r>
+      <w:r>
+        <w:rPr>
+          <w:rFonts w:cstheme="minorHAnsi"/>
+          <w:sz w:val="24"/>
+          <w:szCs w:val="24"/>
+          <w:lang w:val="en-US"/>
+        </w:rPr>
+        <w:tab/>
+      </w:r>
+      <w:r>
+        <w:rPr>
+          <w:rFonts w:cstheme="minorHAnsi"/>
+          <w:sz w:val="24"/>
+          <w:szCs w:val="24"/>
+          <w:lang w:val="en-US"/>
+        </w:rPr>
+        <w:tab/>
       </w:r>
       <w:r>
         <w:rPr>
@@ -4642,26 +4875,53 @@
           <w:szCs w:val="24"/>
           <w:lang w:val="en-US"/>
         </w:rPr>
-        <w:t>Environment Impact Assessment [Department of Petroleum Resources]</w:t>
-      </w:r>
-      <w:r>
-        <w:rPr>
-          <w:rFonts w:cstheme="minorHAnsi"/>
-          <w:sz w:val="24"/>
-          <w:szCs w:val="24"/>
-          <w:lang w:val="en-US"/>
-        </w:rPr>
-        <w:tab/>
-      </w:r>
-      <w:r>
-        <w:rPr>
-          <w:rFonts w:cstheme="minorHAnsi"/>
-          <w:sz w:val="24"/>
-          <w:szCs w:val="24"/>
-          <w:lang w:val="en-US"/>
-        </w:rPr>
-        <w:tab/>
-        <w:t>- 2020</w:t>
+        <w:t>Diploma in Computer Information Technology</w:t>
+      </w:r>
+      <w:r>
+        <w:rPr>
+          <w:rFonts w:cstheme="minorHAnsi"/>
+          <w:sz w:val="24"/>
+          <w:szCs w:val="24"/>
+          <w:lang w:val="en-US"/>
+        </w:rPr>
+        <w:tab/>
+      </w:r>
+      <w:r>
+        <w:rPr>
+          <w:rFonts w:cstheme="minorHAnsi"/>
+          <w:sz w:val="24"/>
+          <w:szCs w:val="24"/>
+          <w:lang w:val="en-US"/>
+        </w:rPr>
+        <w:tab/>
+      </w:r>
+      <w:r>
+        <w:rPr>
+          <w:rFonts w:cstheme="minorHAnsi"/>
+          <w:sz w:val="24"/>
+          <w:szCs w:val="24"/>
+          <w:lang w:val="en-US"/>
+        </w:rPr>
+        <w:tab/>
+      </w:r>
+      <w:r>
+        <w:rPr>
+          <w:rFonts w:cstheme="minorHAnsi"/>
+          <w:sz w:val="24"/>
+          <w:szCs w:val="24"/>
+          <w:lang w:val="en-US"/>
+        </w:rPr>
+        <w:tab/>
+      </w:r>
+      <w:r>
+        <w:rPr>
+          <w:rFonts w:cstheme="minorHAnsi"/>
+          <w:sz w:val="24"/>
+          <w:szCs w:val="24"/>
+          <w:lang w:val="en-US"/>
+        </w:rPr>
+        <w:tab/>
+        <w:t>- 2010</w:t>
       </w:r>
     </w:p>
     <w:p>
@@ -4674,334 +4934,28 @@
           <w:lang w:val="en-US"/>
         </w:rPr>
       </w:pPr>
-      <w:r>
-        <w:rPr>
-          <w:rFonts w:cstheme="minorHAnsi"/>
-          <w:sz w:val="24"/>
-          <w:szCs w:val="24"/>
-          <w:lang w:val="en-US"/>
-        </w:rPr>
-        <w:t>Basic First AID/CPR</w:t>
-      </w:r>
-      <w:r>
-        <w:rPr>
-          <w:rFonts w:cstheme="minorHAnsi"/>
-          <w:sz w:val="24"/>
-          <w:szCs w:val="24"/>
-          <w:lang w:val="en-US"/>
-        </w:rPr>
-        <w:tab/>
-      </w:r>
-      <w:r>
-        <w:rPr>
-          <w:rFonts w:cstheme="minorHAnsi"/>
-          <w:sz w:val="24"/>
-          <w:szCs w:val="24"/>
-          <w:lang w:val="en-US"/>
-        </w:rPr>
-        <w:tab/>
-      </w:r>
-      <w:r>
-        <w:rPr>
-          <w:rFonts w:cstheme="minorHAnsi"/>
-          <w:sz w:val="24"/>
-          <w:szCs w:val="24"/>
-          <w:lang w:val="en-US"/>
-        </w:rPr>
-        <w:tab/>
-      </w:r>
-      <w:r>
-        <w:rPr>
-          <w:rFonts w:cstheme="minorHAnsi"/>
-          <w:sz w:val="24"/>
-          <w:szCs w:val="24"/>
-          <w:lang w:val="en-US"/>
-        </w:rPr>
-        <w:tab/>
-      </w:r>
-      <w:r>
-        <w:rPr>
-          <w:rFonts w:cstheme="minorHAnsi"/>
-          <w:sz w:val="24"/>
-          <w:szCs w:val="24"/>
-          <w:lang w:val="en-US"/>
-        </w:rPr>
-        <w:tab/>
-      </w:r>
-      <w:r>
-        <w:rPr>
-          <w:rFonts w:cstheme="minorHAnsi"/>
-          <w:sz w:val="24"/>
-          <w:szCs w:val="24"/>
-          <w:lang w:val="en-US"/>
-        </w:rPr>
-        <w:tab/>
-      </w:r>
-      <w:r>
-        <w:rPr>
-          <w:rFonts w:cstheme="minorHAnsi"/>
-          <w:sz w:val="24"/>
-          <w:szCs w:val="24"/>
-          <w:lang w:val="en-US"/>
-        </w:rPr>
-        <w:tab/>
-      </w:r>
-      <w:r>
-        <w:rPr>
-          <w:rFonts w:cstheme="minorHAnsi"/>
-          <w:sz w:val="24"/>
-          <w:szCs w:val="24"/>
-          <w:lang w:val="en-US"/>
-        </w:rPr>
-        <w:tab/>
-      </w:r>
-      <w:r>
-        <w:rPr>
-          <w:rFonts w:cstheme="minorHAnsi"/>
-          <w:sz w:val="24"/>
-          <w:szCs w:val="24"/>
-          <w:lang w:val="en-US"/>
-        </w:rPr>
-        <w:tab/>
-        <w:t>- 2020</w:t>
-      </w:r>
     </w:p>
     <w:p>
       <w:pPr>
         <w:jc w:val="both"/>
         <w:rPr>
           <w:rFonts w:cstheme="minorHAnsi"/>
-          <w:sz w:val="24"/>
-          <w:szCs w:val="24"/>
-          <w:lang w:val="en-US"/>
-        </w:rPr>
-      </w:pPr>
-      <w:r>
-        <w:rPr>
-          <w:rFonts w:cstheme="minorHAnsi"/>
-          <w:sz w:val="24"/>
-          <w:szCs w:val="24"/>
-          <w:lang w:val="en-US"/>
-        </w:rPr>
-        <w:t>Diploma in Computer Information Technology</w:t>
-      </w:r>
-      <w:r>
-        <w:rPr>
-          <w:rFonts w:cstheme="minorHAnsi"/>
-          <w:sz w:val="24"/>
-          <w:szCs w:val="24"/>
-          <w:lang w:val="en-US"/>
-        </w:rPr>
-        <w:tab/>
-      </w:r>
-      <w:r>
-        <w:rPr>
-          <w:rFonts w:cstheme="minorHAnsi"/>
-          <w:sz w:val="24"/>
-          <w:szCs w:val="24"/>
-          <w:lang w:val="en-US"/>
-        </w:rPr>
-        <w:tab/>
-      </w:r>
-      <w:r>
-        <w:rPr>
-          <w:rFonts w:cstheme="minorHAnsi"/>
-          <w:sz w:val="24"/>
-          <w:szCs w:val="24"/>
-          <w:lang w:val="en-US"/>
-        </w:rPr>
-        <w:tab/>
-      </w:r>
-      <w:r>
-        <w:rPr>
-          <w:rFonts w:cstheme="minorHAnsi"/>
-          <w:sz w:val="24"/>
-          <w:szCs w:val="24"/>
-          <w:lang w:val="en-US"/>
-        </w:rPr>
-        <w:tab/>
-      </w:r>
-      <w:r>
-        <w:rPr>
-          <w:rFonts w:cstheme="minorHAnsi"/>
-          <w:sz w:val="24"/>
-          <w:szCs w:val="24"/>
-          <w:lang w:val="en-US"/>
-        </w:rPr>
-        <w:tab/>
-        <w:t>- 2010</w:t>
-      </w:r>
-    </w:p>
-    <w:p>
-      <w:pPr>
-        <w:jc w:val="both"/>
-        <w:rPr>
-          <w:rFonts w:cstheme="minorHAnsi"/>
-          <w:b/>
-          <w:bCs/>
-          <w:sz w:val="24"/>
-          <w:szCs w:val="24"/>
-          <w:lang w:val="en-US"/>
-        </w:rPr>
-      </w:pPr>
-      <w:r>
-        <w:rPr>
-          <w:rFonts w:cstheme="minorHAnsi"/>
-          <w:b/>
-          <w:bCs/>
-          <w:sz w:val="24"/>
-          <w:szCs w:val="24"/>
-          <w:lang w:val="en-US"/>
-        </w:rPr>
-        <w:t>AWARDS</w:t>
-      </w:r>
-    </w:p>
-    <w:p>
-      <w:pPr>
-        <w:jc w:val="both"/>
-        <w:rPr>
-          <w:rFonts w:cstheme="minorHAnsi"/>
-          <w:sz w:val="24"/>
-          <w:szCs w:val="24"/>
-          <w:lang w:val="en-US"/>
-        </w:rPr>
-      </w:pPr>
-      <w:r>
-        <w:rPr>
-          <w:rFonts w:cstheme="minorHAnsi"/>
-          <w:sz w:val="24"/>
-          <w:szCs w:val="24"/>
-          <w:lang w:val="en-US"/>
-        </w:rPr>
-        <w:t>Overall Best graduating student award with the CGPA of 3.94/4.0 in Computer Engineering, Heritage Polytechnic, Eket, Nigeria</w:t>
-      </w:r>
-      <w:r>
-        <w:rPr>
-          <w:rFonts w:cstheme="minorHAnsi"/>
-          <w:sz w:val="24"/>
-          <w:szCs w:val="24"/>
-          <w:lang w:val="en-US"/>
-        </w:rPr>
-        <w:tab/>
-      </w:r>
-      <w:r>
-        <w:rPr>
-          <w:rFonts w:cstheme="minorHAnsi"/>
-          <w:sz w:val="24"/>
-          <w:szCs w:val="24"/>
-          <w:lang w:val="en-US"/>
-        </w:rPr>
-        <w:tab/>
-      </w:r>
-      <w:r>
-        <w:rPr>
-          <w:rFonts w:cstheme="minorHAnsi"/>
-          <w:sz w:val="24"/>
-          <w:szCs w:val="24"/>
-          <w:lang w:val="en-US"/>
-        </w:rPr>
-        <w:tab/>
-      </w:r>
-      <w:r>
-        <w:rPr>
-          <w:rFonts w:cstheme="minorHAnsi"/>
-          <w:sz w:val="24"/>
-          <w:szCs w:val="24"/>
-          <w:lang w:val="en-US"/>
-        </w:rPr>
-        <w:tab/>
-      </w:r>
-      <w:r>
-        <w:rPr>
-          <w:rFonts w:cstheme="minorHAnsi"/>
-          <w:sz w:val="24"/>
-          <w:szCs w:val="24"/>
-          <w:lang w:val="en-US"/>
-        </w:rPr>
-        <w:tab/>
-      </w:r>
-      <w:r>
-        <w:rPr>
-          <w:rFonts w:cstheme="minorHAnsi"/>
-          <w:sz w:val="24"/>
-          <w:szCs w:val="24"/>
-          <w:lang w:val="en-US"/>
-        </w:rPr>
-        <w:tab/>
-      </w:r>
-      <w:r>
-        <w:rPr>
-          <w:rFonts w:cstheme="minorHAnsi"/>
-          <w:sz w:val="24"/>
-          <w:szCs w:val="24"/>
-          <w:lang w:val="en-US"/>
-        </w:rPr>
-        <w:tab/>
-      </w:r>
-      <w:r>
-        <w:rPr>
-          <w:rFonts w:cstheme="minorHAnsi"/>
-          <w:sz w:val="24"/>
-          <w:szCs w:val="24"/>
-          <w:lang w:val="en-US"/>
-        </w:rPr>
-        <w:tab/>
-        <w:t>- 2018</w:t>
-      </w:r>
-    </w:p>
-    <w:p>
-      <w:pPr>
-        <w:jc w:val="both"/>
-        <w:rPr>
-          <w:rFonts w:cstheme="minorHAnsi"/>
-          <w:sz w:val="24"/>
-          <w:szCs w:val="24"/>
-          <w:lang w:val="en-US"/>
-        </w:rPr>
-      </w:pPr>
-      <w:r>
-        <w:rPr>
-          <w:rFonts w:cstheme="minorHAnsi"/>
-          <w:sz w:val="24"/>
-          <w:szCs w:val="24"/>
-          <w:lang w:val="en-US"/>
-        </w:rPr>
-        <w:t>Best graduating student award Faculty of Engineering, Heritage Polytechnic, Eket, Nigeria – 2018</w:t>
-      </w:r>
-    </w:p>
-    <w:p>
-      <w:pPr>
-        <w:jc w:val="both"/>
-        <w:rPr>
-          <w:rFonts w:cstheme="minorHAnsi"/>
-          <w:sz w:val="24"/>
-          <w:szCs w:val="24"/>
-          <w:lang w:val="en-US"/>
-        </w:rPr>
-      </w:pPr>
-    </w:p>
-    <w:p>
-      <w:pPr>
-        <w:jc w:val="both"/>
-        <w:rPr>
-          <w:rFonts w:cstheme="minorHAnsi"/>
-          <w:b/>
-          <w:bCs/>
-          <w:sz w:val="24"/>
-          <w:szCs w:val="24"/>
-          <w:lang w:val="en-US"/>
-        </w:rPr>
-      </w:pPr>
-      <w:r>
-        <w:rPr>
-          <w:rFonts w:cstheme="minorHAnsi"/>
-          <w:b/>
-          <w:bCs/>
-          <w:sz w:val="24"/>
-          <w:szCs w:val="24"/>
-          <w:lang w:val="en-US"/>
-        </w:rPr>
-        <w:lastRenderedPageBreak/>
+          <w:b/>
+          <w:bCs/>
+          <w:sz w:val="24"/>
+          <w:szCs w:val="24"/>
+          <w:lang w:val="en-US"/>
+        </w:rPr>
+      </w:pPr>
+      <w:r>
+        <w:rPr>
+          <w:rFonts w:cstheme="minorHAnsi"/>
+          <w:b/>
+          <w:bCs/>
+          <w:sz w:val="24"/>
+          <w:szCs w:val="24"/>
+          <w:lang w:val="en-US"/>
+        </w:rPr>
         <w:t>DISSERTATIONS/SCHOOL PROJECTS</w:t>
       </w:r>
     </w:p>
@@ -5088,7 +5042,8 @@
           <w:sz w:val="24"/>
           <w:szCs w:val="24"/>
         </w:rPr>
-        <w:t>Design and implementation of Windows Application software to calculate student’s GPA/CGPA result titled [Digital Polytechnic Grade Corollary (DIPOGO)]. A case study of Heritage Polytechnic students. (HND Project – 2018), Using Visual Basic.net programming language and Microsoft Access software for its database.</w:t>
+        <w:lastRenderedPageBreak/>
+        <w:t>Design and implementation of Windows Application software to calculate student’s GPA/CGPA result titled [Digital Polytechnic Grade Corollary (DIPOGO)]. A case study of Heritage Polytechnic students. (Project – 2018), Using Visual Basic.net programming language and Microsoft Access software for its database.</w:t>
       </w:r>
     </w:p>
     <w:p>
@@ -5130,7 +5085,34 @@
           <w:sz w:val="24"/>
           <w:szCs w:val="24"/>
         </w:rPr>
-        <w:t xml:space="preserve"> surgical Robot. (HND seminar – 2017)</w:t>
+        <w:t xml:space="preserve"> surgical Robot. (</w:t>
+      </w:r>
+      <w:r>
+        <w:rPr>
+          <w:rFonts w:cstheme="minorHAnsi"/>
+          <w:sz w:val="24"/>
+          <w:szCs w:val="24"/>
+          <w:lang w:val="en-US"/>
+        </w:rPr>
+        <w:t>S</w:t>
+      </w:r>
+      <w:proofErr w:type="spellStart"/>
+      <w:r>
+        <w:rPr>
+          <w:rFonts w:cstheme="minorHAnsi"/>
+          <w:sz w:val="24"/>
+          <w:szCs w:val="24"/>
+        </w:rPr>
+        <w:t>eminar</w:t>
+      </w:r>
+      <w:proofErr w:type="spellEnd"/>
+      <w:r>
+        <w:rPr>
+          <w:rFonts w:cstheme="minorHAnsi"/>
+          <w:sz w:val="24"/>
+          <w:szCs w:val="24"/>
+        </w:rPr>
+        <w:t xml:space="preserve"> – 2017)</w:t>
       </w:r>
     </w:p>
     <w:p>

</xml_diff>

<commit_message>
updated my CV to meet my latest experience
</commit_message>
<xml_diff>
--- a/Inyang, I. U. (Resume).docx
+++ b/Inyang, I. U. (Resume).docx
@@ -235,23 +235,13 @@
         <w:t xml:space="preserve">Virtual Control Link [ICT code base]: </w:t>
       </w:r>
       <w:hyperlink r:id="rId10" w:history="1">
-        <w:proofErr w:type="spellStart"/>
         <w:r>
           <w:rPr>
             <w:rStyle w:val="Hyperlink"/>
             <w:sz w:val="26"/>
             <w:szCs w:val="26"/>
           </w:rPr>
-          <w:t>EnGentech</w:t>
-        </w:r>
-        <w:proofErr w:type="spellEnd"/>
-        <w:r>
-          <w:rPr>
-            <w:rStyle w:val="Hyperlink"/>
-            <w:sz w:val="26"/>
-            <w:szCs w:val="26"/>
-          </w:rPr>
-          <w:t xml:space="preserve"> (Engr. Gentle Inyang) (github.com)</w:t>
+          <w:t>EnGentech (Engr. Gentle Inyang) (github.com)</w:t>
         </w:r>
       </w:hyperlink>
       <w:r>
@@ -530,21 +520,523 @@
     <w:p>
       <w:pPr>
         <w:rPr>
-          <w:b/>
-          <w:bCs/>
-        </w:rPr>
-      </w:pPr>
-      <w:proofErr w:type="spellStart"/>
-      <w:r>
-        <w:rPr>
-          <w:rFonts w:cstheme="minorHAnsi"/>
-          <w:sz w:val="24"/>
-          <w:szCs w:val="24"/>
-          <w:lang w:val="en-US"/>
-        </w:rPr>
+          <w:rFonts w:cstheme="minorHAnsi"/>
+          <w:b/>
+          <w:bCs/>
+          <w:sz w:val="24"/>
+          <w:szCs w:val="24"/>
+          <w:lang w:val="en-NG"/>
+        </w:rPr>
+      </w:pPr>
+      <w:r>
+        <w:rPr>
+          <w:rFonts w:cstheme="minorHAnsi"/>
+          <w:sz w:val="24"/>
+          <w:szCs w:val="24"/>
+          <w:lang w:val="en-NG"/>
+        </w:rPr>
+        <w:t>HP Study Hub</w:t>
+      </w:r>
+      <w:r>
+        <w:rPr>
+          <w:rFonts w:cstheme="minorHAnsi"/>
+          <w:sz w:val="24"/>
+          <w:szCs w:val="24"/>
+          <w:lang w:val="en-NG"/>
+        </w:rPr>
+        <w:br/>
+      </w:r>
+      <w:r>
+        <w:rPr>
+          <w:rFonts w:cstheme="minorHAnsi"/>
+          <w:b/>
+          <w:bCs/>
+          <w:i/>
+          <w:iCs/>
+          <w:sz w:val="24"/>
+          <w:szCs w:val="24"/>
+          <w:lang w:val="en-NG"/>
+        </w:rPr>
+        <w:t>Project Manager and Developer</w:t>
+      </w:r>
+      <w:r>
+        <w:rPr>
+          <w:rFonts w:cstheme="minorHAnsi"/>
+          <w:b/>
+          <w:bCs/>
+          <w:i/>
+          <w:iCs/>
+          <w:sz w:val="24"/>
+          <w:szCs w:val="24"/>
+          <w:lang w:val="en-NG"/>
+        </w:rPr>
+        <w:tab/>
+      </w:r>
+      <w:r>
+        <w:rPr>
+          <w:rFonts w:cstheme="minorHAnsi"/>
+          <w:b/>
+          <w:bCs/>
+          <w:i/>
+          <w:iCs/>
+          <w:sz w:val="24"/>
+          <w:szCs w:val="24"/>
+          <w:lang w:val="en-NG"/>
+        </w:rPr>
+        <w:tab/>
+      </w:r>
+      <w:r>
+        <w:rPr>
+          <w:rFonts w:cstheme="minorHAnsi"/>
+          <w:b/>
+          <w:bCs/>
+          <w:i/>
+          <w:iCs/>
+          <w:sz w:val="24"/>
+          <w:szCs w:val="24"/>
+          <w:lang w:val="en-NG"/>
+        </w:rPr>
+        <w:tab/>
+      </w:r>
+      <w:r>
+        <w:rPr>
+          <w:rFonts w:cstheme="minorHAnsi"/>
+          <w:b/>
+          <w:bCs/>
+          <w:i/>
+          <w:iCs/>
+          <w:sz w:val="24"/>
+          <w:szCs w:val="24"/>
+          <w:lang w:val="en-NG"/>
+        </w:rPr>
+        <w:tab/>
+      </w:r>
+      <w:r>
+        <w:rPr>
+          <w:rFonts w:cstheme="minorHAnsi"/>
+          <w:b/>
+          <w:bCs/>
+          <w:i/>
+          <w:iCs/>
+          <w:sz w:val="24"/>
+          <w:szCs w:val="24"/>
+          <w:lang w:val="en-NG"/>
+        </w:rPr>
+        <w:tab/>
+      </w:r>
+      <w:r>
+        <w:rPr>
+          <w:rFonts w:cstheme="minorHAnsi"/>
+          <w:b/>
+          <w:bCs/>
+          <w:i/>
+          <w:iCs/>
+          <w:sz w:val="24"/>
+          <w:szCs w:val="24"/>
+          <w:lang w:val="en-NG"/>
+        </w:rPr>
+        <w:tab/>
+      </w:r>
+      <w:r>
+        <w:rPr>
+          <w:rFonts w:cstheme="minorHAnsi"/>
+          <w:b/>
+          <w:bCs/>
+          <w:sz w:val="24"/>
+          <w:szCs w:val="24"/>
+          <w:lang w:val="en-NG"/>
+        </w:rPr>
+        <w:t>2023 till date</w:t>
+      </w:r>
+      <w:r>
+        <w:rPr>
+          <w:rFonts w:cstheme="minorHAnsi"/>
+          <w:b/>
+          <w:bCs/>
+          <w:sz w:val="24"/>
+          <w:szCs w:val="24"/>
+          <w:lang w:val="en-NG"/>
+        </w:rPr>
+        <w:br/>
+      </w:r>
+      <w:r>
+        <w:rPr>
+          <w:rFonts w:cstheme="minorHAnsi"/>
+          <w:b/>
+          <w:bCs/>
+          <w:i/>
+          <w:iCs/>
+          <w:sz w:val="24"/>
+          <w:szCs w:val="24"/>
+          <w:lang w:val="en-NG"/>
+        </w:rPr>
+        <w:t xml:space="preserve">Website: </w:t>
+      </w:r>
+      <w:hyperlink r:id="rId11" w:tgtFrame="_new" w:history="1">
+        <w:r>
+          <w:rPr>
+            <w:rStyle w:val="Hyperlink"/>
+            <w:rFonts w:cstheme="minorHAnsi"/>
+            <w:b/>
+            <w:bCs/>
+            <w:i/>
+            <w:iCs/>
+            <w:sz w:val="24"/>
+            <w:szCs w:val="24"/>
+            <w:lang w:val="en-NG"/>
+          </w:rPr>
+          <w:t>hpstudyhub.pythonanywhere.com</w:t>
+        </w:r>
+      </w:hyperlink>
+      <w:r>
+        <w:rPr>
+          <w:rFonts w:cstheme="minorHAnsi"/>
+          <w:b/>
+          <w:bCs/>
+          <w:sz w:val="24"/>
+          <w:szCs w:val="24"/>
+          <w:lang w:val="en-NG"/>
+        </w:rPr>
+        <w:br/>
+      </w:r>
+      <w:r>
+        <w:rPr>
+          <w:rFonts w:cstheme="minorHAnsi"/>
+          <w:b/>
+          <w:bCs/>
+          <w:i/>
+          <w:iCs/>
+          <w:sz w:val="24"/>
+          <w:szCs w:val="24"/>
+          <w:lang w:val="en-NG"/>
+        </w:rPr>
+        <w:t>Technologies: Python Django, MySQL, HTML, CSS, jQuery</w:t>
+      </w:r>
+      <w:r>
+        <w:rPr>
+          <w:rFonts w:cstheme="minorHAnsi"/>
+          <w:b/>
+          <w:bCs/>
+          <w:i/>
+          <w:iCs/>
+          <w:sz w:val="24"/>
+          <w:szCs w:val="24"/>
+          <w:lang w:val="en-NG"/>
+        </w:rPr>
+        <w:t>, Git/Github</w:t>
+      </w:r>
+    </w:p>
+    <w:p>
+      <w:pPr>
+        <w:rPr>
+          <w:rFonts w:cstheme="minorHAnsi"/>
+          <w:b/>
+          <w:bCs/>
+          <w:sz w:val="24"/>
+          <w:szCs w:val="24"/>
+          <w:lang w:val="en-NG"/>
+        </w:rPr>
+      </w:pPr>
+      <w:r>
+        <w:rPr>
+          <w:rFonts w:cstheme="minorHAnsi"/>
+          <w:b/>
+          <w:bCs/>
+          <w:sz w:val="24"/>
+          <w:szCs w:val="24"/>
+          <w:lang w:val="en-NG"/>
+        </w:rPr>
+        <w:t>Key Features:</w:t>
+      </w:r>
+    </w:p>
+    <w:p>
+      <w:pPr>
+        <w:numPr>
+          <w:ilvl w:val="0"/>
+          <w:numId w:val="16"/>
+        </w:numPr>
+        <w:rPr>
+          <w:rFonts w:cstheme="minorHAnsi"/>
+          <w:b/>
+          <w:bCs/>
+          <w:sz w:val="24"/>
+          <w:szCs w:val="24"/>
+          <w:lang w:val="en-NG"/>
+        </w:rPr>
+      </w:pPr>
+      <w:r>
+        <w:rPr>
+          <w:rFonts w:cstheme="minorHAnsi"/>
+          <w:b/>
+          <w:bCs/>
+          <w:sz w:val="24"/>
+          <w:szCs w:val="24"/>
+          <w:lang w:val="en-NG"/>
+        </w:rPr>
+        <w:t>Developed and managed a comprehensive online learning platform with features including:</w:t>
+      </w:r>
+    </w:p>
+    <w:p>
+      <w:pPr>
+        <w:numPr>
+          <w:ilvl w:val="1"/>
+          <w:numId w:val="16"/>
+        </w:numPr>
+        <w:tabs>
+          <w:tab w:val="clear" w:pos="1440"/>
+          <w:tab w:val="num" w:pos="1350"/>
+        </w:tabs>
+        <w:ind w:left="1080"/>
+        <w:jc w:val="both"/>
+        <w:rPr>
+          <w:rFonts w:cstheme="minorHAnsi"/>
+          <w:sz w:val="24"/>
+          <w:szCs w:val="24"/>
+          <w:lang w:val="en-NG"/>
+        </w:rPr>
+      </w:pPr>
+      <w:r>
+        <w:rPr>
+          <w:rFonts w:cstheme="minorHAnsi"/>
+          <w:sz w:val="24"/>
+          <w:szCs w:val="24"/>
+          <w:lang w:val="en-NG"/>
+        </w:rPr>
+        <w:t>Ability to download or view lecture resources based on selected course.</w:t>
+      </w:r>
+    </w:p>
+    <w:p>
+      <w:pPr>
+        <w:numPr>
+          <w:ilvl w:val="1"/>
+          <w:numId w:val="16"/>
+        </w:numPr>
+        <w:tabs>
+          <w:tab w:val="clear" w:pos="1440"/>
+          <w:tab w:val="num" w:pos="1350"/>
+        </w:tabs>
+        <w:ind w:left="1080"/>
+        <w:jc w:val="both"/>
+        <w:rPr>
+          <w:rFonts w:cstheme="minorHAnsi"/>
+          <w:sz w:val="24"/>
+          <w:szCs w:val="24"/>
+          <w:lang w:val="en-NG"/>
+        </w:rPr>
+      </w:pPr>
+      <w:r>
+        <w:rPr>
+          <w:rFonts w:cstheme="minorHAnsi"/>
+          <w:sz w:val="24"/>
+          <w:szCs w:val="24"/>
+          <w:lang w:val="en-NG"/>
+        </w:rPr>
+        <w:t>Automated mailing system for user registration.</w:t>
+      </w:r>
+    </w:p>
+    <w:p>
+      <w:pPr>
+        <w:numPr>
+          <w:ilvl w:val="1"/>
+          <w:numId w:val="16"/>
+        </w:numPr>
+        <w:tabs>
+          <w:tab w:val="clear" w:pos="1440"/>
+          <w:tab w:val="num" w:pos="1350"/>
+        </w:tabs>
+        <w:ind w:left="1080"/>
+        <w:jc w:val="both"/>
+        <w:rPr>
+          <w:rFonts w:cstheme="minorHAnsi"/>
+          <w:sz w:val="24"/>
+          <w:szCs w:val="24"/>
+          <w:lang w:val="en-NG"/>
+        </w:rPr>
+      </w:pPr>
+      <w:r>
+        <w:rPr>
+          <w:rFonts w:cstheme="minorHAnsi"/>
+          <w:sz w:val="24"/>
+          <w:szCs w:val="24"/>
+          <w:lang w:val="en-NG"/>
+        </w:rPr>
+        <w:t>Generation of reference ID upon course payment for access to lecture content.</w:t>
+      </w:r>
+    </w:p>
+    <w:p>
+      <w:pPr>
+        <w:numPr>
+          <w:ilvl w:val="1"/>
+          <w:numId w:val="16"/>
+        </w:numPr>
+        <w:tabs>
+          <w:tab w:val="clear" w:pos="1440"/>
+          <w:tab w:val="num" w:pos="1350"/>
+        </w:tabs>
+        <w:ind w:left="1080"/>
+        <w:jc w:val="both"/>
+        <w:rPr>
+          <w:rFonts w:cstheme="minorHAnsi"/>
+          <w:sz w:val="24"/>
+          <w:szCs w:val="24"/>
+          <w:lang w:val="en-NG"/>
+        </w:rPr>
+      </w:pPr>
+      <w:r>
+        <w:rPr>
+          <w:rFonts w:cstheme="minorHAnsi"/>
+          <w:sz w:val="24"/>
+          <w:szCs w:val="24"/>
+          <w:lang w:val="en-NG"/>
+        </w:rPr>
+        <w:t>Automated email notifications for task deadlines and task submissions.</w:t>
+      </w:r>
+    </w:p>
+    <w:p>
+      <w:pPr>
+        <w:numPr>
+          <w:ilvl w:val="1"/>
+          <w:numId w:val="16"/>
+        </w:numPr>
+        <w:tabs>
+          <w:tab w:val="clear" w:pos="1440"/>
+          <w:tab w:val="num" w:pos="1350"/>
+        </w:tabs>
+        <w:ind w:left="1080"/>
+        <w:jc w:val="both"/>
+        <w:rPr>
+          <w:rFonts w:cstheme="minorHAnsi"/>
+          <w:sz w:val="24"/>
+          <w:szCs w:val="24"/>
+          <w:lang w:val="en-NG"/>
+        </w:rPr>
+      </w:pPr>
+      <w:r>
+        <w:rPr>
+          <w:rFonts w:cstheme="minorHAnsi"/>
+          <w:sz w:val="24"/>
+          <w:szCs w:val="24"/>
+          <w:lang w:val="en-NG"/>
+        </w:rPr>
+        <w:t>Separate platforms for lecturers and students.</w:t>
+      </w:r>
+    </w:p>
+    <w:p>
+      <w:pPr>
+        <w:numPr>
+          <w:ilvl w:val="1"/>
+          <w:numId w:val="16"/>
+        </w:numPr>
+        <w:tabs>
+          <w:tab w:val="clear" w:pos="1440"/>
+          <w:tab w:val="num" w:pos="1350"/>
+        </w:tabs>
+        <w:ind w:left="1080"/>
+        <w:jc w:val="both"/>
+        <w:rPr>
+          <w:rFonts w:cstheme="minorHAnsi"/>
+          <w:sz w:val="24"/>
+          <w:szCs w:val="24"/>
+          <w:lang w:val="en-NG"/>
+        </w:rPr>
+      </w:pPr>
+      <w:r>
+        <w:rPr>
+          <w:rFonts w:cstheme="minorHAnsi"/>
+          <w:sz w:val="24"/>
+          <w:szCs w:val="24"/>
+          <w:lang w:val="en-NG"/>
+        </w:rPr>
+        <w:t>Auto-closure of tasks upon expiration.</w:t>
+      </w:r>
+    </w:p>
+    <w:p>
+      <w:pPr>
+        <w:numPr>
+          <w:ilvl w:val="1"/>
+          <w:numId w:val="16"/>
+        </w:numPr>
+        <w:tabs>
+          <w:tab w:val="clear" w:pos="1440"/>
+          <w:tab w:val="num" w:pos="1350"/>
+        </w:tabs>
+        <w:ind w:left="1080"/>
+        <w:jc w:val="both"/>
+        <w:rPr>
+          <w:rFonts w:cstheme="minorHAnsi"/>
+          <w:sz w:val="24"/>
+          <w:szCs w:val="24"/>
+          <w:lang w:val="en-NG"/>
+        </w:rPr>
+      </w:pPr>
+      <w:r>
+        <w:rPr>
+          <w:rFonts w:cstheme="minorHAnsi"/>
+          <w:sz w:val="24"/>
+          <w:szCs w:val="24"/>
+          <w:lang w:val="en-NG"/>
+        </w:rPr>
+        <w:t>Dynamic quiz generator based on scheduled dates and times set by lecturers.</w:t>
+      </w:r>
+    </w:p>
+    <w:p>
+      <w:pPr>
+        <w:numPr>
+          <w:ilvl w:val="1"/>
+          <w:numId w:val="16"/>
+        </w:numPr>
+        <w:tabs>
+          <w:tab w:val="clear" w:pos="1440"/>
+          <w:tab w:val="num" w:pos="1350"/>
+        </w:tabs>
+        <w:ind w:left="1080"/>
+        <w:jc w:val="both"/>
+        <w:rPr>
+          <w:rFonts w:cstheme="minorHAnsi"/>
+          <w:sz w:val="24"/>
+          <w:szCs w:val="24"/>
+          <w:lang w:val="en-NG"/>
+        </w:rPr>
+      </w:pPr>
+      <w:r>
+        <w:rPr>
+          <w:rFonts w:cstheme="minorHAnsi"/>
+          <w:sz w:val="24"/>
+          <w:szCs w:val="24"/>
+          <w:lang w:val="en-NG"/>
+        </w:rPr>
+        <w:t>Integration with external resources for academic excellence.</w:t>
+      </w:r>
+    </w:p>
+    <w:p>
+      <w:pPr>
+        <w:rPr>
+          <w:rFonts w:cstheme="minorHAnsi"/>
+          <w:b/>
+          <w:bCs/>
+          <w:sz w:val="24"/>
+          <w:szCs w:val="24"/>
+          <w:lang w:val="en-US"/>
+        </w:rPr>
+      </w:pPr>
+    </w:p>
+    <w:p>
+      <w:pPr>
+        <w:rPr>
+          <w:b/>
+          <w:bCs/>
+        </w:rPr>
+      </w:pPr>
+      <w:r>
+        <w:rPr>
+          <w:rFonts w:cstheme="minorHAnsi"/>
+          <w:sz w:val="24"/>
+          <w:szCs w:val="24"/>
+          <w:lang w:val="en-US"/>
+        </w:rPr>
+        <w:lastRenderedPageBreak/>
         <w:t>Gamescrye</w:t>
       </w:r>
-      <w:proofErr w:type="spellEnd"/>
       <w:r>
         <w:rPr>
           <w:rFonts w:cstheme="minorHAnsi"/>
@@ -586,7 +1078,7 @@
         </w:rPr>
         <w:t xml:space="preserve">Website: </w:t>
       </w:r>
-      <w:hyperlink r:id="rId11" w:history="1">
+      <w:hyperlink r:id="rId12" w:history="1">
         <w:r>
           <w:rPr>
             <w:rStyle w:val="Hyperlink"/>
@@ -918,27 +1410,15 @@
           <w:szCs w:val="24"/>
         </w:rPr>
       </w:pPr>
-      <w:proofErr w:type="spellStart"/>
-      <w:r>
-        <w:rPr>
-          <w:rFonts w:cstheme="minorHAnsi"/>
-          <w:b/>
-          <w:bCs/>
-          <w:sz w:val="24"/>
-          <w:szCs w:val="24"/>
-        </w:rPr>
-        <w:t>Lessonpedia</w:t>
-      </w:r>
-      <w:proofErr w:type="spellEnd"/>
-      <w:r>
-        <w:rPr>
-          <w:rFonts w:cstheme="minorHAnsi"/>
-          <w:b/>
-          <w:bCs/>
-          <w:sz w:val="24"/>
-          <w:szCs w:val="24"/>
-        </w:rPr>
-        <w:t xml:space="preserve"> Web Application | 2022 - </w:t>
+      <w:r>
+        <w:rPr>
+          <w:rFonts w:cstheme="minorHAnsi"/>
+          <w:b/>
+          <w:bCs/>
+          <w:sz w:val="24"/>
+          <w:szCs w:val="24"/>
+        </w:rPr>
+        <w:t xml:space="preserve">Lessonpedia Web Application | 2022 - </w:t>
       </w:r>
       <w:r>
         <w:rPr>
@@ -994,43 +1474,7 @@
           <w:sz w:val="24"/>
           <w:szCs w:val="24"/>
         </w:rPr>
-        <w:t xml:space="preserve">Collaborated with a team of three backend engineers to develop </w:t>
-      </w:r>
-      <w:proofErr w:type="spellStart"/>
-      <w:r>
-        <w:rPr>
-          <w:rFonts w:cstheme="minorHAnsi"/>
-          <w:sz w:val="24"/>
-          <w:szCs w:val="24"/>
-        </w:rPr>
-        <w:t>Lessonpedia</w:t>
-      </w:r>
-      <w:proofErr w:type="spellEnd"/>
-      <w:r>
-        <w:rPr>
-          <w:rFonts w:cstheme="minorHAnsi"/>
-          <w:sz w:val="24"/>
-          <w:szCs w:val="24"/>
-        </w:rPr>
-        <w:t xml:space="preserve">, a comprehensive web application handling client, tutor, and </w:t>
-      </w:r>
-      <w:proofErr w:type="spellStart"/>
-      <w:r>
-        <w:rPr>
-          <w:rFonts w:cstheme="minorHAnsi"/>
-          <w:sz w:val="24"/>
-          <w:szCs w:val="24"/>
-        </w:rPr>
-        <w:t>app_admin</w:t>
-      </w:r>
-      <w:proofErr w:type="spellEnd"/>
-      <w:r>
-        <w:rPr>
-          <w:rFonts w:cstheme="minorHAnsi"/>
-          <w:sz w:val="24"/>
-          <w:szCs w:val="24"/>
-        </w:rPr>
-        <w:t xml:space="preserve"> functionalities using Django. </w:t>
+        <w:t xml:space="preserve">Collaborated with a team of three backend engineers to develop Lessonpedia, a comprehensive web application handling client, tutor, and app_admin functionalities using Django. </w:t>
       </w:r>
     </w:p>
     <w:p>
@@ -1053,25 +1497,7 @@
           <w:sz w:val="24"/>
           <w:szCs w:val="24"/>
         </w:rPr>
-        <w:t xml:space="preserve">Scaled </w:t>
-      </w:r>
-      <w:proofErr w:type="spellStart"/>
-      <w:r>
-        <w:rPr>
-          <w:rFonts w:cstheme="minorHAnsi"/>
-          <w:sz w:val="24"/>
-          <w:szCs w:val="24"/>
-        </w:rPr>
-        <w:t>Lessonpedia’s</w:t>
-      </w:r>
-      <w:proofErr w:type="spellEnd"/>
-      <w:r>
-        <w:rPr>
-          <w:rFonts w:cstheme="minorHAnsi"/>
-          <w:sz w:val="24"/>
-          <w:szCs w:val="24"/>
-        </w:rPr>
-        <w:t xml:space="preserve"> infrastructure to accommodate growing user base and traffic.</w:t>
+        <w:t>Scaled Lessonpedia’s infrastructure to accommodate growing user base and traffic.</w:t>
       </w:r>
     </w:p>
     <w:p>
@@ -1094,69 +1520,39 @@
           <w:sz w:val="24"/>
           <w:szCs w:val="24"/>
         </w:rPr>
-        <w:t xml:space="preserve">Integrated a payment gateway logic using </w:t>
-      </w:r>
-      <w:proofErr w:type="spellStart"/>
-      <w:r>
-        <w:rPr>
-          <w:rFonts w:cstheme="minorHAnsi"/>
-          <w:sz w:val="24"/>
-          <w:szCs w:val="24"/>
-        </w:rPr>
-        <w:t>Paystack</w:t>
-      </w:r>
-      <w:proofErr w:type="spellEnd"/>
-      <w:r>
-        <w:rPr>
-          <w:rFonts w:cstheme="minorHAnsi"/>
-          <w:sz w:val="24"/>
-          <w:szCs w:val="24"/>
-        </w:rPr>
-        <w:t xml:space="preserve"> API</w:t>
-      </w:r>
-    </w:p>
-    <w:p>
-      <w:pPr>
-        <w:rPr>
-          <w:rFonts w:cstheme="minorHAnsi"/>
-          <w:b/>
-          <w:bCs/>
-          <w:sz w:val="24"/>
-          <w:szCs w:val="24"/>
-        </w:rPr>
-      </w:pPr>
-    </w:p>
-    <w:p>
-      <w:pPr>
-        <w:rPr>
-          <w:rFonts w:cstheme="minorHAnsi"/>
-          <w:b/>
-          <w:bCs/>
-          <w:sz w:val="24"/>
-          <w:szCs w:val="24"/>
-        </w:rPr>
-      </w:pPr>
-      <w:proofErr w:type="spellStart"/>
-      <w:r>
-        <w:rPr>
-          <w:rFonts w:cstheme="minorHAnsi"/>
-          <w:b/>
-          <w:bCs/>
-          <w:sz w:val="24"/>
-          <w:szCs w:val="24"/>
-        </w:rPr>
-        <w:t>Kasuwa</w:t>
-      </w:r>
-      <w:proofErr w:type="spellEnd"/>
-      <w:r>
-        <w:rPr>
-          <w:rFonts w:cstheme="minorHAnsi"/>
-          <w:b/>
-          <w:bCs/>
-          <w:sz w:val="24"/>
-          <w:szCs w:val="24"/>
-        </w:rPr>
-        <w:t xml:space="preserve"> E-commerce Website | 2022</w:t>
+        <w:t>Integrated a payment gateway logic using Paystack API</w:t>
+      </w:r>
+    </w:p>
+    <w:p>
+      <w:pPr>
+        <w:rPr>
+          <w:rFonts w:cstheme="minorHAnsi"/>
+          <w:b/>
+          <w:bCs/>
+          <w:sz w:val="24"/>
+          <w:szCs w:val="24"/>
+        </w:rPr>
+      </w:pPr>
+    </w:p>
+    <w:p>
+      <w:pPr>
+        <w:rPr>
+          <w:rFonts w:cstheme="minorHAnsi"/>
+          <w:b/>
+          <w:bCs/>
+          <w:sz w:val="24"/>
+          <w:szCs w:val="24"/>
+        </w:rPr>
+      </w:pPr>
+      <w:r>
+        <w:rPr>
+          <w:rFonts w:cstheme="minorHAnsi"/>
+          <w:b/>
+          <w:bCs/>
+          <w:sz w:val="24"/>
+          <w:szCs w:val="24"/>
+        </w:rPr>
+        <w:t>Kasuwa E-commerce Website | 2022</w:t>
       </w:r>
     </w:p>
     <w:p>
@@ -1202,25 +1598,7 @@
           <w:sz w:val="24"/>
           <w:szCs w:val="24"/>
         </w:rPr>
-        <w:t xml:space="preserve">Contributed to the development of the </w:t>
-      </w:r>
-      <w:proofErr w:type="spellStart"/>
-      <w:r>
-        <w:rPr>
-          <w:rFonts w:cstheme="minorHAnsi"/>
-          <w:sz w:val="24"/>
-          <w:szCs w:val="24"/>
-        </w:rPr>
-        <w:t>Kasuwa</w:t>
-      </w:r>
-      <w:proofErr w:type="spellEnd"/>
-      <w:r>
-        <w:rPr>
-          <w:rFonts w:cstheme="minorHAnsi"/>
-          <w:sz w:val="24"/>
-          <w:szCs w:val="24"/>
-        </w:rPr>
-        <w:t xml:space="preserve"> e-commerce website in a team of three. </w:t>
+        <w:t xml:space="preserve">Contributed to the development of the Kasuwa e-commerce website in a team of three. </w:t>
       </w:r>
     </w:p>
     <w:p>
@@ -1243,25 +1621,7 @@
           <w:sz w:val="24"/>
           <w:szCs w:val="24"/>
         </w:rPr>
-        <w:t xml:space="preserve">Played a key role in creating the category page, authentication system, order processing logic, cart functionality, and integrated the </w:t>
-      </w:r>
-      <w:proofErr w:type="spellStart"/>
-      <w:r>
-        <w:rPr>
-          <w:rFonts w:cstheme="minorHAnsi"/>
-          <w:sz w:val="24"/>
-          <w:szCs w:val="24"/>
-        </w:rPr>
-        <w:t>Paystack</w:t>
-      </w:r>
-      <w:proofErr w:type="spellEnd"/>
-      <w:r>
-        <w:rPr>
-          <w:rFonts w:cstheme="minorHAnsi"/>
-          <w:sz w:val="24"/>
-          <w:szCs w:val="24"/>
-        </w:rPr>
-        <w:t xml:space="preserve"> payment gateway for seamless transactions</w:t>
+        <w:t>Played a key role in creating the category page, authentication system, order processing logic, cart functionality, and integrated the Paystack payment gateway for seamless transactions</w:t>
       </w:r>
       <w:r>
         <w:rPr>
@@ -1343,25 +1703,7 @@
           <w:sz w:val="24"/>
           <w:szCs w:val="24"/>
         </w:rPr>
-        <w:t xml:space="preserve">Developed a </w:t>
-      </w:r>
-      <w:proofErr w:type="spellStart"/>
-      <w:r>
-        <w:rPr>
-          <w:rFonts w:cstheme="minorHAnsi"/>
-          <w:sz w:val="24"/>
-          <w:szCs w:val="24"/>
-        </w:rPr>
-        <w:t>printf</w:t>
-      </w:r>
-      <w:proofErr w:type="spellEnd"/>
-      <w:r>
-        <w:rPr>
-          <w:rFonts w:cstheme="minorHAnsi"/>
-          <w:sz w:val="24"/>
-          <w:szCs w:val="24"/>
-        </w:rPr>
-        <w:t xml:space="preserve"> function and a simple shell program using C language, demonstrating expertise in low-level programming. Leveraged specific libraries to achieve functionality.</w:t>
+        <w:t>Developed a printf function and a simple shell program using C language, demonstrating expertise in low-level programming. Leveraged specific libraries to achieve functionality.</w:t>
       </w:r>
     </w:p>
     <w:p>
@@ -1572,6 +1914,7 @@
           <w:sz w:val="24"/>
           <w:szCs w:val="24"/>
         </w:rPr>
+        <w:lastRenderedPageBreak/>
         <w:t>Orchestrating server updates and overseeing seamless publication of student results, ensuring a dynamic academic environment.</w:t>
       </w:r>
     </w:p>
@@ -1764,41 +2107,8 @@
           <w:sz w:val="24"/>
           <w:szCs w:val="24"/>
         </w:rPr>
-        <w:t xml:space="preserve">Conducting exam </w:t>
-      </w:r>
-      <w:proofErr w:type="spellStart"/>
-      <w:r>
-        <w:rPr>
-          <w:rFonts w:cstheme="minorHAnsi"/>
-          <w:bCs/>
-          <w:sz w:val="24"/>
-          <w:szCs w:val="24"/>
-        </w:rPr>
-        <w:t>invigilations</w:t>
-      </w:r>
-      <w:proofErr w:type="spellEnd"/>
-      <w:r>
-        <w:rPr>
-          <w:rFonts w:cstheme="minorHAnsi"/>
-          <w:bCs/>
-          <w:sz w:val="24"/>
-          <w:szCs w:val="24"/>
-        </w:rPr>
-        <w:t xml:space="preserve"> with precision and integrity, ensuring a fair and conducive environment for student assessments.</w:t>
-      </w:r>
-    </w:p>
-    <w:p>
-      <w:pPr>
-        <w:jc w:val="both"/>
-        <w:rPr>
-          <w:rFonts w:cstheme="minorHAnsi"/>
-          <w:b/>
-          <w:bCs/>
-          <w:sz w:val="24"/>
-          <w:szCs w:val="24"/>
-          <w:lang w:val="en-US"/>
-        </w:rPr>
-      </w:pPr>
+        <w:t>Conducting exam invigilations with precision and integrity, ensuring a fair and conducive environment for student assessments.</w:t>
+      </w:r>
     </w:p>
     <w:p>
       <w:pPr>
@@ -1821,25 +2131,14 @@
           <w:lang w:val="en-US"/>
         </w:rPr>
       </w:pPr>
-      <w:proofErr w:type="spellStart"/>
-      <w:r>
-        <w:rPr>
-          <w:rFonts w:cstheme="minorHAnsi"/>
-          <w:sz w:val="24"/>
-          <w:szCs w:val="24"/>
-          <w:lang w:val="en-US"/>
-        </w:rPr>
-        <w:t>Multishield</w:t>
-      </w:r>
-      <w:proofErr w:type="spellEnd"/>
-      <w:r>
-        <w:rPr>
-          <w:rFonts w:cstheme="minorHAnsi"/>
-          <w:sz w:val="24"/>
-          <w:szCs w:val="24"/>
-          <w:lang w:val="en-US"/>
-        </w:rPr>
-        <w:t xml:space="preserve"> Limited</w:t>
+      <w:r>
+        <w:rPr>
+          <w:rFonts w:cstheme="minorHAnsi"/>
+          <w:sz w:val="24"/>
+          <w:szCs w:val="24"/>
+          <w:lang w:val="en-US"/>
+        </w:rPr>
+        <w:t>Multishield Limited</w:t>
       </w:r>
       <w:r>
         <w:rPr>
@@ -2233,60 +2532,37 @@
     </w:p>
     <w:p>
       <w:pPr>
-        <w:numPr>
-          <w:ilvl w:val="0"/>
-          <w:numId w:val="12"/>
-        </w:numPr>
-        <w:jc w:val="both"/>
-        <w:rPr>
-          <w:rFonts w:cstheme="minorHAnsi"/>
-          <w:bCs/>
-          <w:sz w:val="24"/>
-          <w:szCs w:val="24"/>
-        </w:rPr>
-      </w:pPr>
-      <w:r>
-        <w:rPr>
-          <w:rFonts w:cstheme="minorHAnsi"/>
-          <w:bCs/>
-          <w:sz w:val="24"/>
-          <w:szCs w:val="24"/>
-        </w:rPr>
-        <w:t>Providing expert support in system assembly and disassembly, ensuring efficient hardware management and utilization.</w:t>
-      </w:r>
-    </w:p>
-    <w:p>
-      <w:pPr>
-        <w:jc w:val="both"/>
-        <w:rPr>
-          <w:rFonts w:cstheme="minorHAnsi"/>
-          <w:b/>
-          <w:bCs/>
-          <w:sz w:val="24"/>
-          <w:szCs w:val="24"/>
-          <w:lang w:val="en-US"/>
-        </w:rPr>
-      </w:pPr>
-    </w:p>
-    <w:p>
-      <w:pPr>
-        <w:jc w:val="both"/>
-        <w:rPr>
-          <w:rFonts w:cstheme="minorHAnsi"/>
-          <w:b/>
-          <w:bCs/>
-          <w:sz w:val="24"/>
-          <w:szCs w:val="24"/>
-        </w:rPr>
-      </w:pPr>
-      <w:r>
-        <w:rPr>
-          <w:rFonts w:cstheme="minorHAnsi"/>
-          <w:b/>
-          <w:bCs/>
-          <w:sz w:val="24"/>
-          <w:szCs w:val="24"/>
-        </w:rPr>
+        <w:jc w:val="both"/>
+        <w:rPr>
+          <w:rFonts w:cstheme="minorHAnsi"/>
+          <w:b/>
+          <w:bCs/>
+          <w:sz w:val="24"/>
+          <w:szCs w:val="24"/>
+          <w:lang w:val="en-US"/>
+        </w:rPr>
+      </w:pPr>
+    </w:p>
+    <w:p>
+      <w:pPr>
+        <w:jc w:val="both"/>
+        <w:rPr>
+          <w:rFonts w:cstheme="minorHAnsi"/>
+          <w:b/>
+          <w:bCs/>
+          <w:sz w:val="24"/>
+          <w:szCs w:val="24"/>
+        </w:rPr>
+      </w:pPr>
+      <w:r>
+        <w:rPr>
+          <w:rFonts w:cstheme="minorHAnsi"/>
+          <w:b/>
+          <w:bCs/>
+          <w:sz w:val="24"/>
+          <w:szCs w:val="24"/>
+        </w:rPr>
+        <w:lastRenderedPageBreak/>
         <w:t>TECHNICAL SKILLS</w:t>
       </w:r>
     </w:p>
@@ -2323,13 +2599,39 @@
         </w:rPr>
         <w:t>Python, C, SQL, HTML, CSS, JavaScript, Bash</w:t>
       </w:r>
-      <w:r>
-        <w:rPr>
-          <w:rFonts w:cstheme="minorHAnsi"/>
-          <w:sz w:val="24"/>
-          <w:szCs w:val="24"/>
-        </w:rPr>
-        <w:t>, MongoDB</w:t>
+    </w:p>
+    <w:p>
+      <w:pPr>
+        <w:numPr>
+          <w:ilvl w:val="0"/>
+          <w:numId w:val="13"/>
+        </w:numPr>
+        <w:jc w:val="both"/>
+        <w:rPr>
+          <w:rFonts w:cstheme="minorHAnsi"/>
+          <w:b/>
+          <w:bCs/>
+          <w:sz w:val="24"/>
+          <w:szCs w:val="24"/>
+        </w:rPr>
+      </w:pPr>
+      <w:r>
+        <w:rPr>
+          <w:rFonts w:cstheme="minorHAnsi"/>
+          <w:b/>
+          <w:bCs/>
+          <w:sz w:val="24"/>
+          <w:szCs w:val="24"/>
+        </w:rPr>
+        <w:t xml:space="preserve">Databases: </w:t>
+      </w:r>
+      <w:r>
+        <w:rPr>
+          <w:rFonts w:cstheme="minorHAnsi"/>
+          <w:sz w:val="24"/>
+          <w:szCs w:val="24"/>
+        </w:rPr>
+        <w:t>MongoDB, MySQL</w:t>
       </w:r>
     </w:p>
     <w:p>
@@ -2625,29 +2927,12 @@
           <w:sz w:val="24"/>
           <w:szCs w:val="24"/>
         </w:rPr>
-        <w:t>Remote management</w:t>
-      </w:r>
-      <w:r>
-        <w:rPr>
-          <w:rFonts w:cstheme="minorHAnsi"/>
-          <w:sz w:val="24"/>
-          <w:szCs w:val="24"/>
-        </w:rPr>
-        <w:t xml:space="preserve"> and Scaling Backend infrastructure for effective optimization for </w:t>
-      </w:r>
-      <w:proofErr w:type="spellStart"/>
-      <w:r>
-        <w:rPr>
-          <w:rFonts w:cstheme="minorHAnsi"/>
-          <w:sz w:val="24"/>
-          <w:szCs w:val="24"/>
-        </w:rPr>
-        <w:t>Gamescrye</w:t>
-      </w:r>
-      <w:proofErr w:type="spellEnd"/>
-    </w:p>
-    <w:p>
-      <w:pPr>
+        <w:t>Developing and managing online learning platform</w:t>
+      </w:r>
+    </w:p>
+    <w:p>
+      <w:pPr>
+        <w:pStyle w:val="ListParagraph"/>
         <w:numPr>
           <w:ilvl w:val="0"/>
           <w:numId w:val="14"/>
@@ -2665,26 +2950,15 @@
           <w:sz w:val="24"/>
           <w:szCs w:val="24"/>
         </w:rPr>
-        <w:lastRenderedPageBreak/>
-        <w:t xml:space="preserve">Design and implementation of institutional question bank and lecture resources webservice for Heritage Polytechnic, </w:t>
-      </w:r>
-      <w:proofErr w:type="spellStart"/>
-      <w:r>
-        <w:rPr>
-          <w:rFonts w:cstheme="minorHAnsi"/>
-          <w:sz w:val="24"/>
-          <w:szCs w:val="24"/>
-        </w:rPr>
-        <w:t>Eket</w:t>
-      </w:r>
-      <w:proofErr w:type="spellEnd"/>
-      <w:r>
-        <w:rPr>
-          <w:rFonts w:cstheme="minorHAnsi"/>
-          <w:sz w:val="24"/>
-          <w:szCs w:val="24"/>
-        </w:rPr>
-        <w:t>, Nigeria</w:t>
+        <w:t>Remote management</w:t>
+      </w:r>
+      <w:r>
+        <w:rPr>
+          <w:rFonts w:cstheme="minorHAnsi"/>
+          <w:sz w:val="24"/>
+          <w:szCs w:val="24"/>
+        </w:rPr>
+        <w:t xml:space="preserve"> and Scaling Backend infrastructure for effective optimization for Gamescrye</w:t>
       </w:r>
     </w:p>
     <w:p>
@@ -2706,7 +2980,7 @@
           <w:sz w:val="24"/>
           <w:szCs w:val="24"/>
         </w:rPr>
-        <w:t>Development of institutional webservice with chatroom services named LESSONPEDIA</w:t>
+        <w:t>Design and implementation of institutional question bank and lecture resources webservice for Heritage Polytechnic, Eket, Nigeria</w:t>
       </w:r>
     </w:p>
     <w:p>
@@ -2728,7 +3002,7 @@
           <w:sz w:val="24"/>
           <w:szCs w:val="24"/>
         </w:rPr>
-        <w:t>Implementation of e-commerce webservice named KASUWA</w:t>
+        <w:t>Development of institutional webservice with chatroom services named LESSONPEDIA</w:t>
       </w:r>
     </w:p>
     <w:p>
@@ -2750,7 +3024,7 @@
           <w:sz w:val="24"/>
           <w:szCs w:val="24"/>
         </w:rPr>
-        <w:t>Collaboration on Heritage Polytechnic portal development</w:t>
+        <w:t>Implementation of e-commerce webservice named KASUWA</w:t>
       </w:r>
     </w:p>
     <w:p>
@@ -2772,6 +3046,28 @@
           <w:sz w:val="24"/>
           <w:szCs w:val="24"/>
         </w:rPr>
+        <w:t>Collaboration on Heritage Polytechnic portal development</w:t>
+      </w:r>
+    </w:p>
+    <w:p>
+      <w:pPr>
+        <w:numPr>
+          <w:ilvl w:val="0"/>
+          <w:numId w:val="14"/>
+        </w:numPr>
+        <w:jc w:val="both"/>
+        <w:rPr>
+          <w:rFonts w:cstheme="minorHAnsi"/>
+          <w:sz w:val="24"/>
+          <w:szCs w:val="24"/>
+        </w:rPr>
+      </w:pPr>
+      <w:r>
+        <w:rPr>
+          <w:rFonts w:cstheme="minorHAnsi"/>
+          <w:sz w:val="24"/>
+          <w:szCs w:val="24"/>
+        </w:rPr>
         <w:t>Design and implementation of mock e-laundry web application</w:t>
       </w:r>
     </w:p>
@@ -3323,6 +3619,7 @@
           <w:sz w:val="24"/>
           <w:szCs w:val="24"/>
         </w:rPr>
+        <w:lastRenderedPageBreak/>
         <w:t>HOBBIES</w:t>
       </w:r>
     </w:p>
@@ -3411,6 +3708,123 @@
 <file path=word/numbering.xml><?xml version="1.0" encoding="utf-8"?>
 <w:numbering xmlns:wpc="http://schemas.microsoft.com/office/word/2010/wordprocessingCanvas" xmlns:cx="http://schemas.microsoft.com/office/drawing/2014/chartex" xmlns:cx1="http://schemas.microsoft.com/office/drawing/2015/9/8/chartex" xmlns:cx2="http://schemas.microsoft.com/office/drawing/2015/10/21/chartex" xmlns:cx3="http://schemas.microsoft.com/office/drawing/2016/5/9/chartex" xmlns:cx4="http://schemas.microsoft.com/office/drawing/2016/5/10/chartex" xmlns:cx5="http://schemas.microsoft.com/office/drawing/2016/5/11/chartex" xmlns:cx6="http://schemas.microsoft.com/office/drawing/2016/5/12/chartex" xmlns:cx7="http://schemas.microsoft.com/office/drawing/2016/5/13/chartex" xmlns:cx8="http://schemas.microsoft.com/office/drawing/2016/5/14/chartex" xmlns:mc="http://schemas.openxmlformats.org/markup-compatibility/2006" xmlns:aink="http://schemas.microsoft.com/office/drawing/2016/ink" xmlns:am3d="http://schemas.microsoft.com/office/drawing/2017/model3d" xmlns:o="urn:schemas-microsoft-com:office:office" xmlns:oel="http://schemas.microsoft.com/office/2019/extlst" xmlns:r="http://schemas.openxmlformats.org/officeDocument/2006/relationships" xmlns:m="http://schemas.openxmlformats.org/officeDocument/2006/math" xmlns:v="urn:schemas-microsoft-com:vml" xmlns:wp14="http://schemas.microsoft.com/office/word/2010/wordprocessingDrawing" xmlns:wp="http://schemas.openxmlformats.org/drawingml/2006/wordprocessingDrawing" xmlns:w10="urn:schemas-microsoft-com:office:word" xmlns:w="http://schemas.openxmlformats.org/wordprocessingml/2006/main" xmlns:w14="http://schemas.microsoft.com/office/word/2010/wordml" xmlns:w15="http://schemas.microsoft.com/office/word/2012/wordml" xmlns:w16cex="http://schemas.microsoft.com/office/word/2018/wordml/cex" xmlns:w16cid="http://schemas.microsoft.com/office/word/2016/wordml/cid" xmlns:w16="http://schemas.microsoft.com/office/word/2018/wordml" xmlns:w16du="http://schemas.microsoft.com/office/word/2023/wordml/word16du" xmlns:w16sdtdh="http://schemas.microsoft.com/office/word/2020/wordml/sdtdatahash" xmlns:w16se="http://schemas.microsoft.com/office/word/2015/wordml/symex" xmlns:wpg="http://schemas.microsoft.com/office/word/2010/wordprocessingGroup" xmlns:wpi="http://schemas.microsoft.com/office/word/2010/wordprocessingInk" xmlns:wne="http://schemas.microsoft.com/office/word/2006/wordml" xmlns:wps="http://schemas.microsoft.com/office/word/2010/wordprocessingShape" mc:Ignorable="w14 w15 w16se w16cid w16 w16cex w16sdtdh w16du wp14">
   <w:abstractNum w:abstractNumId="0" w15:restartNumberingAfterBreak="0">
+    <w:nsid w:val="002C3C32"/>
+    <w:multiLevelType w:val="multilevel"/>
+    <w:tmpl w:val="3A80CD7E"/>
+    <w:lvl w:ilvl="0">
+      <w:start w:val="1"/>
+      <w:numFmt w:val="decimal"/>
+      <w:lvlText w:val="%1."/>
+      <w:lvlJc w:val="left"/>
+      <w:pPr>
+        <w:tabs>
+          <w:tab w:val="num" w:pos="720"/>
+        </w:tabs>
+        <w:ind w:left="720" w:hanging="360"/>
+      </w:pPr>
+    </w:lvl>
+    <w:lvl w:ilvl="1">
+      <w:start w:val="1"/>
+      <w:numFmt w:val="bullet"/>
+      <w:lvlText w:val=""/>
+      <w:lvlJc w:val="left"/>
+      <w:pPr>
+        <w:tabs>
+          <w:tab w:val="num" w:pos="1440"/>
+        </w:tabs>
+        <w:ind w:left="1440" w:hanging="360"/>
+      </w:pPr>
+      <w:rPr>
+        <w:rFonts w:ascii="Symbol" w:hAnsi="Symbol" w:hint="default"/>
+        <w:sz w:val="20"/>
+      </w:rPr>
+    </w:lvl>
+    <w:lvl w:ilvl="2" w:tentative="1">
+      <w:start w:val="1"/>
+      <w:numFmt w:val="decimal"/>
+      <w:lvlText w:val="%3."/>
+      <w:lvlJc w:val="left"/>
+      <w:pPr>
+        <w:tabs>
+          <w:tab w:val="num" w:pos="2160"/>
+        </w:tabs>
+        <w:ind w:left="2160" w:hanging="360"/>
+      </w:pPr>
+    </w:lvl>
+    <w:lvl w:ilvl="3" w:tentative="1">
+      <w:start w:val="1"/>
+      <w:numFmt w:val="decimal"/>
+      <w:lvlText w:val="%4."/>
+      <w:lvlJc w:val="left"/>
+      <w:pPr>
+        <w:tabs>
+          <w:tab w:val="num" w:pos="2880"/>
+        </w:tabs>
+        <w:ind w:left="2880" w:hanging="360"/>
+      </w:pPr>
+    </w:lvl>
+    <w:lvl w:ilvl="4" w:tentative="1">
+      <w:start w:val="1"/>
+      <w:numFmt w:val="decimal"/>
+      <w:lvlText w:val="%5."/>
+      <w:lvlJc w:val="left"/>
+      <w:pPr>
+        <w:tabs>
+          <w:tab w:val="num" w:pos="3600"/>
+        </w:tabs>
+        <w:ind w:left="3600" w:hanging="360"/>
+      </w:pPr>
+    </w:lvl>
+    <w:lvl w:ilvl="5" w:tentative="1">
+      <w:start w:val="1"/>
+      <w:numFmt w:val="decimal"/>
+      <w:lvlText w:val="%6."/>
+      <w:lvlJc w:val="left"/>
+      <w:pPr>
+        <w:tabs>
+          <w:tab w:val="num" w:pos="4320"/>
+        </w:tabs>
+        <w:ind w:left="4320" w:hanging="360"/>
+      </w:pPr>
+    </w:lvl>
+    <w:lvl w:ilvl="6" w:tentative="1">
+      <w:start w:val="1"/>
+      <w:numFmt w:val="decimal"/>
+      <w:lvlText w:val="%7."/>
+      <w:lvlJc w:val="left"/>
+      <w:pPr>
+        <w:tabs>
+          <w:tab w:val="num" w:pos="5040"/>
+        </w:tabs>
+        <w:ind w:left="5040" w:hanging="360"/>
+      </w:pPr>
+    </w:lvl>
+    <w:lvl w:ilvl="7" w:tentative="1">
+      <w:start w:val="1"/>
+      <w:numFmt w:val="decimal"/>
+      <w:lvlText w:val="%8."/>
+      <w:lvlJc w:val="left"/>
+      <w:pPr>
+        <w:tabs>
+          <w:tab w:val="num" w:pos="5760"/>
+        </w:tabs>
+        <w:ind w:left="5760" w:hanging="360"/>
+      </w:pPr>
+    </w:lvl>
+    <w:lvl w:ilvl="8" w:tentative="1">
+      <w:start w:val="1"/>
+      <w:numFmt w:val="decimal"/>
+      <w:lvlText w:val="%9."/>
+      <w:lvlJc w:val="left"/>
+      <w:pPr>
+        <w:tabs>
+          <w:tab w:val="num" w:pos="6480"/>
+        </w:tabs>
+        <w:ind w:left="6480" w:hanging="360"/>
+      </w:pPr>
+    </w:lvl>
+  </w:abstractNum>
+  <w:abstractNum w:abstractNumId="1" w15:restartNumberingAfterBreak="0">
     <w:nsid w:val="0AAD3FF9"/>
     <w:multiLevelType w:val="hybridMultilevel"/>
     <w:tmpl w:val="CDA6FC46"/>
@@ -3523,7 +3937,7 @@
       </w:rPr>
     </w:lvl>
   </w:abstractNum>
-  <w:abstractNum w:abstractNumId="1" w15:restartNumberingAfterBreak="0">
+  <w:abstractNum w:abstractNumId="2" w15:restartNumberingAfterBreak="0">
     <w:nsid w:val="149E1668"/>
     <w:multiLevelType w:val="hybridMultilevel"/>
     <w:tmpl w:val="C47C6ECE"/>
@@ -3612,7 +4026,7 @@
       </w:pPr>
     </w:lvl>
   </w:abstractNum>
-  <w:abstractNum w:abstractNumId="2" w15:restartNumberingAfterBreak="0">
+  <w:abstractNum w:abstractNumId="3" w15:restartNumberingAfterBreak="0">
     <w:nsid w:val="15F51DA9"/>
     <w:multiLevelType w:val="multilevel"/>
     <w:tmpl w:val="17707812"/>
@@ -3761,7 +4175,7 @@
       </w:rPr>
     </w:lvl>
   </w:abstractNum>
-  <w:abstractNum w:abstractNumId="3" w15:restartNumberingAfterBreak="0">
+  <w:abstractNum w:abstractNumId="4" w15:restartNumberingAfterBreak="0">
     <w:nsid w:val="232876A7"/>
     <w:multiLevelType w:val="hybridMultilevel"/>
     <w:tmpl w:val="8A0C89AC"/>
@@ -3874,7 +4288,7 @@
       </w:rPr>
     </w:lvl>
   </w:abstractNum>
-  <w:abstractNum w:abstractNumId="4" w15:restartNumberingAfterBreak="0">
+  <w:abstractNum w:abstractNumId="5" w15:restartNumberingAfterBreak="0">
     <w:nsid w:val="2FEB19C2"/>
     <w:multiLevelType w:val="hybridMultilevel"/>
     <w:tmpl w:val="F6328C0A"/>
@@ -3986,7 +4400,7 @@
       </w:rPr>
     </w:lvl>
   </w:abstractNum>
-  <w:abstractNum w:abstractNumId="5" w15:restartNumberingAfterBreak="0">
+  <w:abstractNum w:abstractNumId="6" w15:restartNumberingAfterBreak="0">
     <w:nsid w:val="38817EA7"/>
     <w:multiLevelType w:val="hybridMultilevel"/>
     <w:tmpl w:val="10A88232"/>
@@ -4099,7 +4513,7 @@
       </w:rPr>
     </w:lvl>
   </w:abstractNum>
-  <w:abstractNum w:abstractNumId="6" w15:restartNumberingAfterBreak="0">
+  <w:abstractNum w:abstractNumId="7" w15:restartNumberingAfterBreak="0">
     <w:nsid w:val="45FE76FC"/>
     <w:multiLevelType w:val="multilevel"/>
     <w:tmpl w:val="D13EE92A"/>
@@ -4248,7 +4662,7 @@
       </w:rPr>
     </w:lvl>
   </w:abstractNum>
-  <w:abstractNum w:abstractNumId="7" w15:restartNumberingAfterBreak="0">
+  <w:abstractNum w:abstractNumId="8" w15:restartNumberingAfterBreak="0">
     <w:nsid w:val="55DE7A17"/>
     <w:multiLevelType w:val="multilevel"/>
     <w:tmpl w:val="148E03BA"/>
@@ -4397,7 +4811,7 @@
       </w:rPr>
     </w:lvl>
   </w:abstractNum>
-  <w:abstractNum w:abstractNumId="8" w15:restartNumberingAfterBreak="0">
+  <w:abstractNum w:abstractNumId="9" w15:restartNumberingAfterBreak="0">
     <w:nsid w:val="5A91267F"/>
     <w:multiLevelType w:val="hybridMultilevel"/>
     <w:tmpl w:val="F47A7A78"/>
@@ -4510,7 +4924,7 @@
       </w:rPr>
     </w:lvl>
   </w:abstractNum>
-  <w:abstractNum w:abstractNumId="9" w15:restartNumberingAfterBreak="0">
+  <w:abstractNum w:abstractNumId="10" w15:restartNumberingAfterBreak="0">
     <w:nsid w:val="5D8B665F"/>
     <w:multiLevelType w:val="hybridMultilevel"/>
     <w:tmpl w:val="6C9AB33C"/>
@@ -4623,7 +5037,7 @@
       </w:rPr>
     </w:lvl>
   </w:abstractNum>
-  <w:abstractNum w:abstractNumId="10" w15:restartNumberingAfterBreak="0">
+  <w:abstractNum w:abstractNumId="11" w15:restartNumberingAfterBreak="0">
     <w:nsid w:val="5E08212C"/>
     <w:multiLevelType w:val="hybridMultilevel"/>
     <w:tmpl w:val="548AA7BE"/>
@@ -4736,7 +5150,7 @@
       </w:rPr>
     </w:lvl>
   </w:abstractNum>
-  <w:abstractNum w:abstractNumId="11" w15:restartNumberingAfterBreak="0">
+  <w:abstractNum w:abstractNumId="12" w15:restartNumberingAfterBreak="0">
     <w:nsid w:val="67016B43"/>
     <w:multiLevelType w:val="multilevel"/>
     <w:tmpl w:val="7D1E5DD6"/>
@@ -4885,7 +5299,7 @@
       </w:rPr>
     </w:lvl>
   </w:abstractNum>
-  <w:abstractNum w:abstractNumId="12" w15:restartNumberingAfterBreak="0">
+  <w:abstractNum w:abstractNumId="13" w15:restartNumberingAfterBreak="0">
     <w:nsid w:val="6ACB44F2"/>
     <w:multiLevelType w:val="hybridMultilevel"/>
     <w:tmpl w:val="5F5CAE4C"/>
@@ -4998,7 +5412,7 @@
       </w:rPr>
     </w:lvl>
   </w:abstractNum>
-  <w:abstractNum w:abstractNumId="13" w15:restartNumberingAfterBreak="0">
+  <w:abstractNum w:abstractNumId="14" w15:restartNumberingAfterBreak="0">
     <w:nsid w:val="6DE23CB7"/>
     <w:multiLevelType w:val="multilevel"/>
     <w:tmpl w:val="EDBABAF0"/>
@@ -5147,7 +5561,7 @@
       </w:rPr>
     </w:lvl>
   </w:abstractNum>
-  <w:abstractNum w:abstractNumId="14" w15:restartNumberingAfterBreak="0">
+  <w:abstractNum w:abstractNumId="15" w15:restartNumberingAfterBreak="0">
     <w:nsid w:val="7E55541F"/>
     <w:multiLevelType w:val="hybridMultilevel"/>
     <w:tmpl w:val="BC00CCD8"/>
@@ -5261,49 +5675,52 @@
     </w:lvl>
   </w:abstractNum>
   <w:num w:numId="1" w16cid:durableId="1256134486">
+    <w:abstractNumId w:val="6"/>
+  </w:num>
+  <w:num w:numId="2" w16cid:durableId="1155805166">
+    <w:abstractNumId w:val="13"/>
+  </w:num>
+  <w:num w:numId="3" w16cid:durableId="1705593519">
+    <w:abstractNumId w:val="10"/>
+  </w:num>
+  <w:num w:numId="4" w16cid:durableId="2013607479">
+    <w:abstractNumId w:val="4"/>
+  </w:num>
+  <w:num w:numId="5" w16cid:durableId="826432427">
+    <w:abstractNumId w:val="1"/>
+  </w:num>
+  <w:num w:numId="6" w16cid:durableId="1075976806">
+    <w:abstractNumId w:val="2"/>
+  </w:num>
+  <w:num w:numId="7" w16cid:durableId="1592814325">
+    <w:abstractNumId w:val="15"/>
+  </w:num>
+  <w:num w:numId="8" w16cid:durableId="1198003548">
+    <w:abstractNumId w:val="11"/>
+  </w:num>
+  <w:num w:numId="9" w16cid:durableId="205725533">
+    <w:abstractNumId w:val="9"/>
+  </w:num>
+  <w:num w:numId="10" w16cid:durableId="309142319">
     <w:abstractNumId w:val="5"/>
   </w:num>
-  <w:num w:numId="2" w16cid:durableId="1155805166">
+  <w:num w:numId="11" w16cid:durableId="667057797">
+    <w:abstractNumId w:val="8"/>
+  </w:num>
+  <w:num w:numId="12" w16cid:durableId="473837061">
+    <w:abstractNumId w:val="14"/>
+  </w:num>
+  <w:num w:numId="13" w16cid:durableId="708146198">
     <w:abstractNumId w:val="12"/>
   </w:num>
-  <w:num w:numId="3" w16cid:durableId="1705593519">
-    <w:abstractNumId w:val="9"/>
+  <w:num w:numId="14" w16cid:durableId="1442458174">
+    <w:abstractNumId w:val="7"/>
   </w:num>
-  <w:num w:numId="4" w16cid:durableId="2013607479">
+  <w:num w:numId="15" w16cid:durableId="1893732361">
     <w:abstractNumId w:val="3"/>
   </w:num>
-  <w:num w:numId="5" w16cid:durableId="826432427">
+  <w:num w:numId="16" w16cid:durableId="2139688274">
     <w:abstractNumId w:val="0"/>
-  </w:num>
-  <w:num w:numId="6" w16cid:durableId="1075976806">
-    <w:abstractNumId w:val="1"/>
-  </w:num>
-  <w:num w:numId="7" w16cid:durableId="1592814325">
-    <w:abstractNumId w:val="14"/>
-  </w:num>
-  <w:num w:numId="8" w16cid:durableId="1198003548">
-    <w:abstractNumId w:val="10"/>
-  </w:num>
-  <w:num w:numId="9" w16cid:durableId="205725533">
-    <w:abstractNumId w:val="8"/>
-  </w:num>
-  <w:num w:numId="10" w16cid:durableId="309142319">
-    <w:abstractNumId w:val="4"/>
-  </w:num>
-  <w:num w:numId="11" w16cid:durableId="667057797">
-    <w:abstractNumId w:val="7"/>
-  </w:num>
-  <w:num w:numId="12" w16cid:durableId="473837061">
-    <w:abstractNumId w:val="13"/>
-  </w:num>
-  <w:num w:numId="13" w16cid:durableId="708146198">
-    <w:abstractNumId w:val="11"/>
-  </w:num>
-  <w:num w:numId="14" w16cid:durableId="1442458174">
-    <w:abstractNumId w:val="6"/>
-  </w:num>
-  <w:num w:numId="15" w16cid:durableId="1893732361">
-    <w:abstractNumId w:val="2"/>
   </w:num>
 </w:numbering>
 </file>
@@ -5713,7 +6130,6 @@
   <w:style w:type="character" w:default="1" w:styleId="DefaultParagraphFont">
     <w:name w:val="Default Paragraph Font"/>
     <w:uiPriority w:val="1"/>
-    <w:semiHidden/>
     <w:unhideWhenUsed/>
   </w:style>
   <w:style w:type="table" w:default="1" w:styleId="TableNormal">

</xml_diff>